<commit_message>
Evo pogledajte kako sam krenuo pisati rezultate pa mi pomozite. Matija, npr. formatiraj onaj svoj txt file pa napravi s variranjem veličine skupa za učenje tablicu (dakle ovo 10%, 20%, 30%, ...)
</commit_message>
<xml_diff>
--- a/dokumentacija/Music Genre Classifier - Dokumentacija.docx
+++ b/dokumentacija/Music Genre Classifier - Dokumentacija.docx
@@ -108,6 +108,7 @@
                         <w:szCs w:val="80"/>
                       </w:rPr>
                     </w:pPr>
+                    <w:proofErr w:type="spellStart"/>
                     <w:r>
                       <w:rPr>
                         <w:rFonts w:asciiTheme="majorHAnsi" w:eastAsiaTheme="majorEastAsia" w:hAnsiTheme="majorHAnsi" w:cstheme="majorBidi"/>
@@ -115,8 +116,49 @@
                         <w:sz w:val="80"/>
                         <w:szCs w:val="80"/>
                       </w:rPr>
-                      <w:t>Music Genre Classifier</w:t>
+                      <w:t>Music</w:t>
                     </w:r>
+                    <w:proofErr w:type="spellEnd"/>
+                    <w:r>
+                      <w:rPr>
+                        <w:rFonts w:asciiTheme="majorHAnsi" w:eastAsiaTheme="majorEastAsia" w:hAnsiTheme="majorHAnsi" w:cstheme="majorBidi"/>
+                        <w:color w:val="4F81BD" w:themeColor="accent1"/>
+                        <w:sz w:val="80"/>
+                        <w:szCs w:val="80"/>
+                      </w:rPr>
+                      <w:t xml:space="preserve"> </w:t>
+                    </w:r>
+                    <w:proofErr w:type="spellStart"/>
+                    <w:r>
+                      <w:rPr>
+                        <w:rFonts w:asciiTheme="majorHAnsi" w:eastAsiaTheme="majorEastAsia" w:hAnsiTheme="majorHAnsi" w:cstheme="majorBidi"/>
+                        <w:color w:val="4F81BD" w:themeColor="accent1"/>
+                        <w:sz w:val="80"/>
+                        <w:szCs w:val="80"/>
+                      </w:rPr>
+                      <w:t>Genre</w:t>
+                    </w:r>
+                    <w:proofErr w:type="spellEnd"/>
+                    <w:r>
+                      <w:rPr>
+                        <w:rFonts w:asciiTheme="majorHAnsi" w:eastAsiaTheme="majorEastAsia" w:hAnsiTheme="majorHAnsi" w:cstheme="majorBidi"/>
+                        <w:color w:val="4F81BD" w:themeColor="accent1"/>
+                        <w:sz w:val="80"/>
+                        <w:szCs w:val="80"/>
+                      </w:rPr>
+                      <w:t xml:space="preserve"> </w:t>
+                    </w:r>
+                    <w:proofErr w:type="spellStart"/>
+                    <w:r>
+                      <w:rPr>
+                        <w:rFonts w:asciiTheme="majorHAnsi" w:eastAsiaTheme="majorEastAsia" w:hAnsiTheme="majorHAnsi" w:cstheme="majorBidi"/>
+                        <w:color w:val="4F81BD" w:themeColor="accent1"/>
+                        <w:sz w:val="80"/>
+                        <w:szCs w:val="80"/>
+                      </w:rPr>
+                      <w:t>Classifier</w:t>
+                    </w:r>
+                    <w:proofErr w:type="spellEnd"/>
                   </w:p>
                 </w:sdtContent>
               </w:sdt>
@@ -130,9 +172,6 @@
                 </w:rPr>
                 <w:alias w:val="Podnaslov"/>
                 <w:id w:val="13406923"/>
-                <w:placeholder>
-                  <w:docPart w:val="6B3AD75C251F4FC0AF240D699BB68E09"/>
-                </w:placeholder>
                 <w:dataBinding w:prefixMappings="xmlns:ns0='http://schemas.openxmlformats.org/package/2006/metadata/core-properties' xmlns:ns1='http://purl.org/dc/elements/1.1/'" w:xpath="/ns0:coreProperties[1]/ns1:subject[1]" w:storeItemID="{6C3C8BC8-F283-45AE-878A-BAB7291924A1}"/>
                 <w:text/>
               </w:sdtPr>
@@ -206,12 +245,70 @@
                         <w:color w:val="4F81BD" w:themeColor="accent1"/>
                       </w:rPr>
                     </w:pPr>
+                    <w:proofErr w:type="spellStart"/>
                     <w:r>
                       <w:rPr>
                         <w:color w:val="4F81BD" w:themeColor="accent1"/>
                       </w:rPr>
-                      <w:t>Đuretec, Fabek, Gulić, Lučanin, Vidačić</w:t>
+                      <w:t>Đuretec</w:t>
                     </w:r>
+                    <w:proofErr w:type="spellEnd"/>
+                    <w:r>
+                      <w:rPr>
+                        <w:color w:val="4F81BD" w:themeColor="accent1"/>
+                      </w:rPr>
+                      <w:t xml:space="preserve">, </w:t>
+                    </w:r>
+                    <w:proofErr w:type="spellStart"/>
+                    <w:r>
+                      <w:rPr>
+                        <w:color w:val="4F81BD" w:themeColor="accent1"/>
+                      </w:rPr>
+                      <w:t>Fabek</w:t>
+                    </w:r>
+                    <w:proofErr w:type="spellEnd"/>
+                    <w:r>
+                      <w:rPr>
+                        <w:color w:val="4F81BD" w:themeColor="accent1"/>
+                      </w:rPr>
+                      <w:t xml:space="preserve">, </w:t>
+                    </w:r>
+                    <w:proofErr w:type="spellStart"/>
+                    <w:r>
+                      <w:rPr>
+                        <w:color w:val="4F81BD" w:themeColor="accent1"/>
+                      </w:rPr>
+                      <w:t>Gulić</w:t>
+                    </w:r>
+                    <w:proofErr w:type="spellEnd"/>
+                    <w:r>
+                      <w:rPr>
+                        <w:color w:val="4F81BD" w:themeColor="accent1"/>
+                      </w:rPr>
+                      <w:t xml:space="preserve">, </w:t>
+                    </w:r>
+                    <w:proofErr w:type="spellStart"/>
+                    <w:r>
+                      <w:rPr>
+                        <w:color w:val="4F81BD" w:themeColor="accent1"/>
+                      </w:rPr>
+                      <w:t>Lučanin</w:t>
+                    </w:r>
+                    <w:proofErr w:type="spellEnd"/>
+                    <w:r>
+                      <w:rPr>
+                        <w:color w:val="4F81BD" w:themeColor="accent1"/>
+                      </w:rPr>
+                      <w:t xml:space="preserve">, </w:t>
+                    </w:r>
+                    <w:proofErr w:type="spellStart"/>
+                    <w:r>
+                      <w:rPr>
+                        <w:color w:val="4F81BD" w:themeColor="accent1"/>
+                      </w:rPr>
+                      <w:t>Vidačić</w:t>
+                    </w:r>
+                    <w:proofErr w:type="spellEnd"/>
                   </w:p>
                 </w:sdtContent>
               </w:sdt>
@@ -1386,7 +1483,39 @@
     <w:p/>
     <w:p>
       <w:r>
-        <w:t>Sama izvršna datoteka Music Genre Classifier je tako u stvari samo jedna skripta koja kao ulaz prima konfiguracijsku datoteku "conf-file.txt" i kontrolira sve druge module (poziva ih).</w:t>
+        <w:t xml:space="preserve">Sama izvršna datoteka </w:t>
+      </w:r>
+      <w:proofErr w:type="spellStart"/>
+      <w:r>
+        <w:t>Music</w:t>
+      </w:r>
+      <w:proofErr w:type="spellEnd"/>
+      <w:r>
+        <w:t xml:space="preserve"> </w:t>
+      </w:r>
+      <w:proofErr w:type="spellStart"/>
+      <w:r>
+        <w:t>Genre</w:t>
+      </w:r>
+      <w:proofErr w:type="spellEnd"/>
+      <w:r>
+        <w:t xml:space="preserve"> </w:t>
+      </w:r>
+      <w:proofErr w:type="spellStart"/>
+      <w:r>
+        <w:t>Classifier</w:t>
+      </w:r>
+      <w:proofErr w:type="spellEnd"/>
+      <w:r>
+        <w:t xml:space="preserve"> je tako u stvari samo jedna skripta koja kao ulaz prima konfiguracijsku datoteku "</w:t>
+      </w:r>
+      <w:proofErr w:type="spellStart"/>
+      <w:r>
+        <w:t>conf</w:t>
+      </w:r>
+      <w:proofErr w:type="spellEnd"/>
+      <w:r>
+        <w:t>-file.txt" i kontrolira sve druge module (poziva ih).</w:t>
       </w:r>
     </w:p>
     <w:p/>
@@ -1491,16 +1620,42 @@
         <w:pStyle w:val="Naslov3"/>
       </w:pPr>
       <w:bookmarkStart w:id="2" w:name="_Toc249340184"/>
-      <w:r>
-        <w:t>Sonic Annotator</w:t>
+      <w:proofErr w:type="spellStart"/>
+      <w:r>
+        <w:t>Sonic</w:t>
+      </w:r>
+      <w:proofErr w:type="spellEnd"/>
+      <w:r>
+        <w:t xml:space="preserve"> </w:t>
+      </w:r>
+      <w:proofErr w:type="spellStart"/>
+      <w:r>
+        <w:t>Annotator</w:t>
       </w:r>
       <w:bookmarkEnd w:id="2"/>
+      <w:proofErr w:type="spellEnd"/>
     </w:p>
     <w:p/>
     <w:p>
       <w:r>
         <w:lastRenderedPageBreak/>
-        <w:t>Jedini modul koji nismo sami implementirali, već smo koristili gotov produkt. Detalji korištenja Sonic Annotatora nalaze se u zasebnom poglavlju. Ukratko - kao izlaz daje tekstualnu datoteku za svaku obrađenu pjesmu s izračunatim vrijednostima značajki.</w:t>
+        <w:t xml:space="preserve">Jedini modul koji nismo sami implementirali, već smo koristili gotov produkt. Detalji korištenja </w:t>
+      </w:r>
+      <w:proofErr w:type="spellStart"/>
+      <w:r>
+        <w:t>Sonic</w:t>
+      </w:r>
+      <w:proofErr w:type="spellEnd"/>
+      <w:r>
+        <w:t xml:space="preserve"> </w:t>
+      </w:r>
+      <w:proofErr w:type="spellStart"/>
+      <w:r>
+        <w:t>Annotatora</w:t>
+      </w:r>
+      <w:proofErr w:type="spellEnd"/>
+      <w:r>
+        <w:t xml:space="preserve"> nalaze se u zasebnom poglavlju. Ukratko - kao izlaz daje tekstualnu datoteku za svaku obrađenu pjesmu s izračunatim vrijednostima značajki.</w:t>
       </w:r>
     </w:p>
     <w:p/>
@@ -1510,14 +1665,46 @@
       </w:pPr>
       <w:bookmarkStart w:id="3" w:name="_Toc249340185"/>
       <w:r>
-        <w:t>ID3/kazalo izlučivač žanrova</w:t>
+        <w:t xml:space="preserve">ID3/kazalo </w:t>
+      </w:r>
+      <w:proofErr w:type="spellStart"/>
+      <w:r>
+        <w:t>izlučivač</w:t>
+      </w:r>
+      <w:proofErr w:type="spellEnd"/>
+      <w:r>
+        <w:t xml:space="preserve"> žanrova</w:t>
       </w:r>
       <w:bookmarkEnd w:id="3"/>
     </w:p>
     <w:p/>
     <w:p>
       <w:r>
-        <w:t>Dio je same skripte prevedene u izvršnu datoteku „Music Genre Classifier.exe“. Rekurzivno čita sve datoteke iz ulaznog glazbenog kazala i određuje "pravi" žanr svake pjesme (koja je jednog od podržanih formata - zadano u „conf-file.txt“) na jedan od 2 načina:</w:t>
+        <w:t>Dio je same skripte prevedene u izvršnu datoteku „</w:t>
+      </w:r>
+      <w:proofErr w:type="spellStart"/>
+      <w:r>
+        <w:t>Music</w:t>
+      </w:r>
+      <w:proofErr w:type="spellEnd"/>
+      <w:r>
+        <w:t xml:space="preserve"> </w:t>
+      </w:r>
+      <w:proofErr w:type="spellStart"/>
+      <w:r>
+        <w:t>Genre</w:t>
+      </w:r>
+      <w:proofErr w:type="spellEnd"/>
+      <w:r>
+        <w:t xml:space="preserve"> Classifier.exe“. Rekurzivno čita sve datoteke iz ulaznog glazbenog kazala i određuje "pravi" žanr svake pjesme (koja je jednog od podržanih formata - zadano u „</w:t>
+      </w:r>
+      <w:proofErr w:type="spellStart"/>
+      <w:r>
+        <w:t>conf</w:t>
+      </w:r>
+      <w:proofErr w:type="spellEnd"/>
+      <w:r>
+        <w:t>-file.txt“) na jedan od 2 načina:</w:t>
       </w:r>
     </w:p>
     <w:p>
@@ -1529,7 +1716,31 @@
         </w:numPr>
       </w:pPr>
       <w:r>
-        <w:t>čitajući žanr (engl. genre) id3 tag glazbene datoteke</w:t>
+        <w:t>čitajući žanr (</w:t>
+      </w:r>
+      <w:proofErr w:type="spellStart"/>
+      <w:r>
+        <w:t>engl</w:t>
+      </w:r>
+      <w:proofErr w:type="spellEnd"/>
+      <w:r>
+        <w:t xml:space="preserve">. </w:t>
+      </w:r>
+      <w:proofErr w:type="spellStart"/>
+      <w:r>
+        <w:t>genre</w:t>
+      </w:r>
+      <w:proofErr w:type="spellEnd"/>
+      <w:r>
+        <w:t xml:space="preserve">) id3 </w:t>
+      </w:r>
+      <w:proofErr w:type="spellStart"/>
+      <w:r>
+        <w:t>tag</w:t>
+      </w:r>
+      <w:proofErr w:type="spellEnd"/>
+      <w:r>
+        <w:t xml:space="preserve"> glazbene datoteke</w:t>
       </w:r>
     </w:p>
     <w:p>
@@ -1541,12 +1752,36 @@
         </w:numPr>
       </w:pPr>
       <w:r>
-        <w:t>gledajući naziv vršnog kazala (dakle pretpostavlja se da su sve pjesme rock žanra negdje u kazalu naziva „rock“)</w:t>
-      </w:r>
-    </w:p>
-    <w:p>
-      <w:r>
-        <w:t>Kao izlaz daje datoteku „uzorak_razred.txt“ u kojoj piše žanr svake pjesme. Ovi podaci će se kasnije koristiti kao ocjenjivač pri treniranju i testiranju klasifikatora.</w:t>
+        <w:t xml:space="preserve">gledajući naziv vršnog kazala (dakle pretpostavlja se da su sve pjesme </w:t>
+      </w:r>
+      <w:proofErr w:type="spellStart"/>
+      <w:r>
+        <w:t>rock</w:t>
+      </w:r>
+      <w:proofErr w:type="spellEnd"/>
+      <w:r>
+        <w:t xml:space="preserve"> žanra negdje u kazalu naziva „</w:t>
+      </w:r>
+      <w:proofErr w:type="spellStart"/>
+      <w:r>
+        <w:t>rock</w:t>
+      </w:r>
+      <w:proofErr w:type="spellEnd"/>
+      <w:r>
+        <w:t>“)</w:t>
+      </w:r>
+    </w:p>
+    <w:p>
+      <w:r>
+        <w:t xml:space="preserve">Kao izlaz daje datoteku „uzorak_razred.txt“ u kojoj piše žanr svake pjesme. Ovi podaci će se kasnije koristiti kao ocjenjivač pri treniranju i testiranju </w:t>
+      </w:r>
+      <w:proofErr w:type="spellStart"/>
+      <w:r>
+        <w:t>klasifikatora</w:t>
+      </w:r>
+      <w:proofErr w:type="spellEnd"/>
+      <w:r>
+        <w:t>.</w:t>
       </w:r>
     </w:p>
     <w:p>
@@ -1577,8 +1812,29 @@
         <w:pStyle w:val="Podnaslov"/>
         <w:jc w:val="center"/>
       </w:pPr>
-      <w:r>
-        <w:t>Sonic Annotator i Vamp plugins - izlučivanje značajki</w:t>
+      <w:proofErr w:type="spellStart"/>
+      <w:r>
+        <w:t>Sonic</w:t>
+      </w:r>
+      <w:proofErr w:type="spellEnd"/>
+      <w:r>
+        <w:t xml:space="preserve"> </w:t>
+      </w:r>
+      <w:proofErr w:type="spellStart"/>
+      <w:r>
+        <w:t>Annotator</w:t>
+      </w:r>
+      <w:proofErr w:type="spellEnd"/>
+      <w:r>
+        <w:t xml:space="preserve"> i Vamp </w:t>
+      </w:r>
+      <w:proofErr w:type="spellStart"/>
+      <w:r>
+        <w:t>plugins</w:t>
+      </w:r>
+      <w:proofErr w:type="spellEnd"/>
+      <w:r>
+        <w:t xml:space="preserve"> - izlučivanje značajki</w:t>
       </w:r>
     </w:p>
     <w:p/>
@@ -1587,15 +1843,110 @@
         <w:pStyle w:val="Naslov3"/>
       </w:pPr>
       <w:bookmarkStart w:id="5" w:name="_Toc249340187"/>
-      <w:r>
-        <w:t>Sonic Annotator</w:t>
+      <w:proofErr w:type="spellStart"/>
+      <w:r>
+        <w:t>Sonic</w:t>
+      </w:r>
+      <w:proofErr w:type="spellEnd"/>
+      <w:r>
+        <w:t xml:space="preserve"> </w:t>
+      </w:r>
+      <w:proofErr w:type="spellStart"/>
+      <w:r>
+        <w:t>Annotator</w:t>
       </w:r>
       <w:bookmarkEnd w:id="5"/>
+      <w:proofErr w:type="spellEnd"/>
     </w:p>
     <w:p/>
     <w:p>
-      <w:r>
-        <w:t>Sonic Annotator (ranije znan kao „Runner“) je program naredbenog retka (engl. command line) za izlučivanje glazbenih značajka iz više glazbenih datoteka. Osnovna ideja je pružiti proces izvlačenja značajki, a pritom sakriti konkretne metode, koristeći Vamp priključke (engl. Vamp plugins) za izlučivanje značajki. Izlazni formati su RDF, CSV (zarezom odvojene vrijednosti, engl. comma separated values).</w:t>
+      <w:proofErr w:type="spellStart"/>
+      <w:r>
+        <w:t>Sonic</w:t>
+      </w:r>
+      <w:proofErr w:type="spellEnd"/>
+      <w:r>
+        <w:t xml:space="preserve"> </w:t>
+      </w:r>
+      <w:proofErr w:type="spellStart"/>
+      <w:r>
+        <w:t>Annotator</w:t>
+      </w:r>
+      <w:proofErr w:type="spellEnd"/>
+      <w:r>
+        <w:t xml:space="preserve"> (ranije znan kao „</w:t>
+      </w:r>
+      <w:proofErr w:type="spellStart"/>
+      <w:r>
+        <w:t>Runner</w:t>
+      </w:r>
+      <w:proofErr w:type="spellEnd"/>
+      <w:r>
+        <w:t>“) je program naredbenog retka (</w:t>
+      </w:r>
+      <w:proofErr w:type="spellStart"/>
+      <w:r>
+        <w:t>engl</w:t>
+      </w:r>
+      <w:proofErr w:type="spellEnd"/>
+      <w:r>
+        <w:t xml:space="preserve">. </w:t>
+      </w:r>
+      <w:proofErr w:type="spellStart"/>
+      <w:r>
+        <w:t>command</w:t>
+      </w:r>
+      <w:proofErr w:type="spellEnd"/>
+      <w:r>
+        <w:t xml:space="preserve"> line) za izlučivanje glazbenih značajka iz više glazbenih datoteka. Osnovna ideja je pružiti proces izvlačenja značajki, a pritom sakriti konkretne metode, koristeći Vamp priključke (</w:t>
+      </w:r>
+      <w:proofErr w:type="spellStart"/>
+      <w:r>
+        <w:t>engl</w:t>
+      </w:r>
+      <w:proofErr w:type="spellEnd"/>
+      <w:r>
+        <w:t xml:space="preserve">. Vamp </w:t>
+      </w:r>
+      <w:proofErr w:type="spellStart"/>
+      <w:r>
+        <w:t>plugins</w:t>
+      </w:r>
+      <w:proofErr w:type="spellEnd"/>
+      <w:r>
+        <w:t xml:space="preserve">) za izlučivanje značajki. Izlazni formati su RDF, CSV (zarezom odvojene vrijednosti, </w:t>
+      </w:r>
+      <w:proofErr w:type="spellStart"/>
+      <w:r>
+        <w:t>engl</w:t>
+      </w:r>
+      <w:proofErr w:type="spellEnd"/>
+      <w:r>
+        <w:t xml:space="preserve">. </w:t>
+      </w:r>
+      <w:proofErr w:type="spellStart"/>
+      <w:r>
+        <w:t>comma</w:t>
+      </w:r>
+      <w:proofErr w:type="spellEnd"/>
+      <w:r>
+        <w:t xml:space="preserve"> </w:t>
+      </w:r>
+      <w:proofErr w:type="spellStart"/>
+      <w:r>
+        <w:t>separated</w:t>
+      </w:r>
+      <w:proofErr w:type="spellEnd"/>
+      <w:r>
+        <w:t xml:space="preserve"> </w:t>
+      </w:r>
+      <w:proofErr w:type="spellStart"/>
+      <w:r>
+        <w:t>values</w:t>
+      </w:r>
+      <w:proofErr w:type="spellEnd"/>
+      <w:r>
+        <w:t>).</w:t>
       </w:r>
     </w:p>
     <w:p/>
@@ -1676,21 +2027,71 @@
         <w:t xml:space="preserve"> - </w:t>
       </w:r>
       <w:r>
-        <w:t>arhitektura Sonic Annotatora</w:t>
-      </w:r>
+        <w:t xml:space="preserve">arhitektura </w:t>
+      </w:r>
+      <w:proofErr w:type="spellStart"/>
+      <w:r>
+        <w:t>Sonic</w:t>
+      </w:r>
+      <w:proofErr w:type="spellEnd"/>
+      <w:r>
+        <w:t xml:space="preserve"> </w:t>
+      </w:r>
+      <w:proofErr w:type="spellStart"/>
+      <w:r>
+        <w:t>Annotatora</w:t>
+      </w:r>
+      <w:proofErr w:type="spellEnd"/>
     </w:p>
     <w:p/>
     <w:p>
-      <w:r>
-        <w:t>Sonic a</w:t>
-      </w:r>
-      <w:r>
-        <w:t>notator kao ulaz koristi:</w:t>
-      </w:r>
-    </w:p>
-    <w:p>
-      <w:r>
-        <w:t>- RDF datoteku (tzv. kostur, engl. skeleton) koje opisuju Vamp priključke na koje se treba spojiti.</w:t>
+      <w:proofErr w:type="spellStart"/>
+      <w:r>
+        <w:t>Sonic</w:t>
+      </w:r>
+      <w:proofErr w:type="spellEnd"/>
+      <w:r>
+        <w:t xml:space="preserve"> </w:t>
+      </w:r>
+      <w:proofErr w:type="spellStart"/>
+      <w:r>
+        <w:t>a</w:t>
+      </w:r>
+      <w:r>
+        <w:t>notator</w:t>
+      </w:r>
+      <w:proofErr w:type="spellEnd"/>
+      <w:r>
+        <w:t xml:space="preserve"> kao ulaz koristi:</w:t>
+      </w:r>
+    </w:p>
+    <w:p>
+      <w:r>
+        <w:t>- RDF datoteku (</w:t>
+      </w:r>
+      <w:proofErr w:type="spellStart"/>
+      <w:r>
+        <w:t>tzv</w:t>
+      </w:r>
+      <w:proofErr w:type="spellEnd"/>
+      <w:r>
+        <w:t xml:space="preserve">. kostur, </w:t>
+      </w:r>
+      <w:proofErr w:type="spellStart"/>
+      <w:r>
+        <w:t>engl</w:t>
+      </w:r>
+      <w:proofErr w:type="spellEnd"/>
+      <w:r>
+        <w:t xml:space="preserve">. </w:t>
+      </w:r>
+      <w:proofErr w:type="spellStart"/>
+      <w:r>
+        <w:t>skeleton</w:t>
+      </w:r>
+      <w:proofErr w:type="spellEnd"/>
+      <w:r>
+        <w:t>) koje opisuju Vamp priključke na koje se treba spojiti.</w:t>
       </w:r>
     </w:p>
     <w:p>
@@ -1701,7 +2102,15 @@
     <w:p/>
     <w:p>
       <w:r>
-        <w:t>Izlaz je skup .csv datoteka (ili drugačijih, ovisi kako se zada) za svaku pjesmu i svaku značajku koje sadrže vrijednosti tih (što te vrijednosti točno znače, zavisi od korištenih značajki).</w:t>
+        <w:t xml:space="preserve">Izlaz je skup </w:t>
+      </w:r>
+      <w:proofErr w:type="spellStart"/>
+      <w:r>
+        <w:t>.csv</w:t>
+      </w:r>
+      <w:proofErr w:type="spellEnd"/>
+      <w:r>
+        <w:t xml:space="preserve"> datoteka (ili drugačijih, ovisi kako se zada) za svaku pjesmu i svaku značajku koje sadrže vrijednosti tih (što te vrijednosti točno znače, zavisi od korištenih značajki).</w:t>
       </w:r>
     </w:p>
     <w:p/>
@@ -1712,9 +2121,14 @@
       <w:bookmarkStart w:id="6" w:name="_Toc249340188"/>
       <w:r>
         <w:lastRenderedPageBreak/>
-        <w:t>Vamp plugins</w:t>
+        <w:t xml:space="preserve">Vamp </w:t>
+      </w:r>
+      <w:proofErr w:type="spellStart"/>
+      <w:r>
+        <w:t>plugins</w:t>
       </w:r>
       <w:bookmarkEnd w:id="6"/>
+      <w:proofErr w:type="spellEnd"/>
     </w:p>
     <w:p/>
     <w:p>
@@ -1794,18 +2208,74 @@
     <w:p/>
     <w:p>
       <w:r>
-        <w:t>U našem projektu nisu bili direktno korišteni, već kroz Sonic Annotator, na koji se može gledati kao sučelje prema ovim priključcima.</w:t>
+        <w:t xml:space="preserve">U našem projektu nisu bili direktno korišteni, već kroz </w:t>
+      </w:r>
+      <w:proofErr w:type="spellStart"/>
+      <w:r>
+        <w:t>Sonic</w:t>
+      </w:r>
+      <w:proofErr w:type="spellEnd"/>
+      <w:r>
+        <w:t xml:space="preserve"> </w:t>
+      </w:r>
+      <w:proofErr w:type="spellStart"/>
+      <w:r>
+        <w:t>Annotator</w:t>
+      </w:r>
+      <w:proofErr w:type="spellEnd"/>
+      <w:r>
+        <w:t>, na koji se može gledati kao sučelje prema ovim priključcima.</w:t>
       </w:r>
     </w:p>
     <w:p/>
     <w:p>
       <w:r>
-        <w:t>Priključci koje smo instalirali za potrebe projekta su „Vamp libxtract plugins“.</w:t>
-      </w:r>
-    </w:p>
-    <w:p>
-      <w:r>
-        <w:t>To su priključci za izlučivanje značajki niske razine koji koriste libxtract biblioteku Jamiea Bullocka kako bi pružili oko 50 spektralnih i drugih značajki.</w:t>
+        <w:t xml:space="preserve">Priključci koje smo instalirali za potrebe projekta su „Vamp </w:t>
+      </w:r>
+      <w:proofErr w:type="spellStart"/>
+      <w:r>
+        <w:t>libxtract</w:t>
+      </w:r>
+      <w:proofErr w:type="spellEnd"/>
+      <w:r>
+        <w:t xml:space="preserve"> </w:t>
+      </w:r>
+      <w:proofErr w:type="spellStart"/>
+      <w:r>
+        <w:t>plugins</w:t>
+      </w:r>
+      <w:proofErr w:type="spellEnd"/>
+      <w:r>
+        <w:t>“.</w:t>
+      </w:r>
+    </w:p>
+    <w:p>
+      <w:r>
+        <w:t xml:space="preserve">To su priključci za izlučivanje značajki niske razine koji koriste </w:t>
+      </w:r>
+      <w:proofErr w:type="spellStart"/>
+      <w:r>
+        <w:t>libxtract</w:t>
+      </w:r>
+      <w:proofErr w:type="spellEnd"/>
+      <w:r>
+        <w:t xml:space="preserve"> biblioteku </w:t>
+      </w:r>
+      <w:proofErr w:type="spellStart"/>
+      <w:r>
+        <w:t>Jamiea</w:t>
+      </w:r>
+      <w:proofErr w:type="spellEnd"/>
+      <w:r>
+        <w:t xml:space="preserve"> </w:t>
+      </w:r>
+      <w:proofErr w:type="spellStart"/>
+      <w:r>
+        <w:t>Bullocka</w:t>
+      </w:r>
+      <w:proofErr w:type="spellEnd"/>
+      <w:r>
+        <w:t xml:space="preserve"> kako bi pružili oko 50 spektralnih i drugih značajki.</w:t>
       </w:r>
     </w:p>
     <w:p/>
@@ -1822,20 +2292,113 @@
     <w:p/>
     <w:p>
       <w:r>
-        <w:t>Pri testiranju smo kao značajke koristili mfcc (engl. Mel-frequency cepstral coefficients), koje se i u literaturi preporučaju za klasifikaciju glazbe. Računali smo ih na 3 intervala trajanja 5 sekundi u različitim dijelovima pjesme (&lt;0,5&gt; sec, &lt;20,25&gt; sec i &lt;50,55&gt; sec).</w:t>
+        <w:t xml:space="preserve">Pri testiranju smo kao značajke koristili </w:t>
+      </w:r>
+      <w:proofErr w:type="spellStart"/>
+      <w:r>
+        <w:t>mfcc</w:t>
+      </w:r>
+      <w:proofErr w:type="spellEnd"/>
+      <w:r>
+        <w:t xml:space="preserve"> (</w:t>
+      </w:r>
+      <w:proofErr w:type="spellStart"/>
+      <w:r>
+        <w:t>engl</w:t>
+      </w:r>
+      <w:proofErr w:type="spellEnd"/>
+      <w:r>
+        <w:t xml:space="preserve">. </w:t>
+      </w:r>
+      <w:proofErr w:type="spellStart"/>
+      <w:r>
+        <w:t>Mel</w:t>
+      </w:r>
+      <w:proofErr w:type="spellEnd"/>
+      <w:r>
+        <w:t>-</w:t>
+      </w:r>
+      <w:proofErr w:type="spellStart"/>
+      <w:r>
+        <w:t>frequency</w:t>
+      </w:r>
+      <w:proofErr w:type="spellEnd"/>
+      <w:r>
+        <w:t xml:space="preserve"> </w:t>
+      </w:r>
+      <w:proofErr w:type="spellStart"/>
+      <w:r>
+        <w:t>cepstral</w:t>
+      </w:r>
+      <w:proofErr w:type="spellEnd"/>
+      <w:r>
+        <w:t xml:space="preserve"> </w:t>
+      </w:r>
+      <w:proofErr w:type="spellStart"/>
+      <w:r>
+        <w:t>coefficients</w:t>
+      </w:r>
+      <w:proofErr w:type="spellEnd"/>
+      <w:r>
+        <w:t xml:space="preserve">), koje se i u literaturi preporučaju za klasifikaciju glazbe. Računali smo ih na 3 intervala trajanja 5 sekundi u različitim dijelovima pjesme (&lt;0,5&gt; </w:t>
+      </w:r>
+      <w:proofErr w:type="spellStart"/>
+      <w:r>
+        <w:t>sec</w:t>
+      </w:r>
+      <w:proofErr w:type="spellEnd"/>
+      <w:r>
+        <w:t xml:space="preserve">, &lt;20,25&gt; </w:t>
+      </w:r>
+      <w:proofErr w:type="spellStart"/>
+      <w:r>
+        <w:t>sec</w:t>
+      </w:r>
+      <w:proofErr w:type="spellEnd"/>
+      <w:r>
+        <w:t xml:space="preserve"> i &lt;50,55&gt; </w:t>
+      </w:r>
+      <w:proofErr w:type="spellStart"/>
+      <w:r>
+        <w:t>sec</w:t>
+      </w:r>
+      <w:proofErr w:type="spellEnd"/>
+      <w:r>
+        <w:t>).</w:t>
       </w:r>
     </w:p>
     <w:p/>
     <w:p>
       <w:r>
         <w:lastRenderedPageBreak/>
-        <w:t>Dobivanje značajki mfccom je pobliže objašnjeno u teorijskom dijelu dokumentacije.</w:t>
+        <w:t xml:space="preserve">Dobivanje značajki </w:t>
+      </w:r>
+      <w:proofErr w:type="spellStart"/>
+      <w:r>
+        <w:t>mfccom</w:t>
+      </w:r>
+      <w:proofErr w:type="spellEnd"/>
+      <w:r>
+        <w:t xml:space="preserve"> je pobliže objašnjeno u teorijskom dijelu dokumentacije.</w:t>
       </w:r>
     </w:p>
     <w:p/>
     <w:p>
-      <w:r>
-        <w:t>Sonic Annotator smo koristili naredbom:</w:t>
+      <w:proofErr w:type="spellStart"/>
+      <w:r>
+        <w:t>Sonic</w:t>
+      </w:r>
+      <w:proofErr w:type="spellEnd"/>
+      <w:r>
+        <w:t xml:space="preserve"> </w:t>
+      </w:r>
+      <w:proofErr w:type="spellStart"/>
+      <w:r>
+        <w:t>Annotator</w:t>
+      </w:r>
+      <w:proofErr w:type="spellEnd"/>
+      <w:r>
+        <w:t xml:space="preserve"> smo koristili naredbom:</w:t>
       </w:r>
     </w:p>
     <w:p>
@@ -1844,23 +2407,179 @@
           <w:i/>
         </w:rPr>
       </w:pPr>
+      <w:proofErr w:type="spellStart"/>
       <w:r>
         <w:rPr>
           <w:i/>
         </w:rPr>
-        <w:t xml:space="preserve">sonic-annotator.exe -t mfcc -S mean --summary-only --segments 5,20,25,50,55 -w csv --csv-force --csv-basedir . -r </w:t>
-      </w:r>
+        <w:t>sonic</w:t>
+      </w:r>
+      <w:proofErr w:type="spellEnd"/>
       <w:r>
         <w:rPr>
           <w:i/>
         </w:rPr>
+        <w:t xml:space="preserve">-annotator.exe -t </w:t>
+      </w:r>
+      <w:proofErr w:type="spellStart"/>
+      <w:r>
+        <w:rPr>
+          <w:i/>
+        </w:rPr>
+        <w:t>mfcc</w:t>
+      </w:r>
+      <w:proofErr w:type="spellEnd"/>
+      <w:r>
+        <w:rPr>
+          <w:i/>
+        </w:rPr>
+        <w:t xml:space="preserve"> -S </w:t>
+      </w:r>
+      <w:proofErr w:type="spellStart"/>
+      <w:r>
+        <w:rPr>
+          <w:i/>
+        </w:rPr>
+        <w:t>mean</w:t>
+      </w:r>
+      <w:proofErr w:type="spellEnd"/>
+      <w:r>
+        <w:rPr>
+          <w:i/>
+        </w:rPr>
+        <w:t xml:space="preserve"> --</w:t>
+      </w:r>
+      <w:proofErr w:type="spellStart"/>
+      <w:r>
+        <w:rPr>
+          <w:i/>
+        </w:rPr>
+        <w:t>summary</w:t>
+      </w:r>
+      <w:proofErr w:type="spellEnd"/>
+      <w:r>
+        <w:rPr>
+          <w:i/>
+        </w:rPr>
+        <w:t>-</w:t>
+      </w:r>
+      <w:proofErr w:type="spellStart"/>
+      <w:r>
+        <w:rPr>
+          <w:i/>
+        </w:rPr>
+        <w:t>only</w:t>
+      </w:r>
+      <w:proofErr w:type="spellEnd"/>
+      <w:r>
+        <w:rPr>
+          <w:i/>
+        </w:rPr>
+        <w:t xml:space="preserve"> --</w:t>
+      </w:r>
+      <w:proofErr w:type="spellStart"/>
+      <w:r>
+        <w:rPr>
+          <w:i/>
+        </w:rPr>
+        <w:t>segments</w:t>
+      </w:r>
+      <w:proofErr w:type="spellEnd"/>
+      <w:r>
+        <w:rPr>
+          <w:i/>
+        </w:rPr>
+        <w:t xml:space="preserve"> 5,20,25,50,55 -w </w:t>
+      </w:r>
+      <w:proofErr w:type="spellStart"/>
+      <w:r>
+        <w:rPr>
+          <w:i/>
+        </w:rPr>
+        <w:t>csv</w:t>
+      </w:r>
+      <w:proofErr w:type="spellEnd"/>
+      <w:r>
+        <w:rPr>
+          <w:i/>
+        </w:rPr>
+        <w:t xml:space="preserve"> --</w:t>
+      </w:r>
+      <w:proofErr w:type="spellStart"/>
+      <w:r>
+        <w:rPr>
+          <w:i/>
+        </w:rPr>
+        <w:t>csv</w:t>
+      </w:r>
+      <w:proofErr w:type="spellEnd"/>
+      <w:r>
+        <w:rPr>
+          <w:i/>
+        </w:rPr>
+        <w:t>-</w:t>
+      </w:r>
+      <w:proofErr w:type="spellStart"/>
+      <w:r>
+        <w:rPr>
+          <w:i/>
+        </w:rPr>
+        <w:t>force</w:t>
+      </w:r>
+      <w:proofErr w:type="spellEnd"/>
+      <w:r>
+        <w:rPr>
+          <w:i/>
+        </w:rPr>
+        <w:t xml:space="preserve"> --</w:t>
+      </w:r>
+      <w:proofErr w:type="spellStart"/>
+      <w:r>
+        <w:rPr>
+          <w:i/>
+        </w:rPr>
+        <w:t>csv</w:t>
+      </w:r>
+      <w:proofErr w:type="spellEnd"/>
+      <w:r>
+        <w:rPr>
+          <w:i/>
+        </w:rPr>
+        <w:t>-</w:t>
+      </w:r>
+      <w:proofErr w:type="spellStart"/>
+      <w:r>
+        <w:rPr>
+          <w:i/>
+        </w:rPr>
+        <w:t>basedir</w:t>
+      </w:r>
+      <w:proofErr w:type="spellEnd"/>
+      <w:r>
+        <w:rPr>
+          <w:i/>
+        </w:rPr>
+        <w:t xml:space="preserve"> . -r </w:t>
+      </w:r>
+      <w:r>
+        <w:rPr>
+          <w:i/>
+        </w:rPr>
         <w:t>d:\staza\do\kazala</w:t>
       </w:r>
     </w:p>
     <w:p/>
     <w:p>
       <w:r>
-        <w:t>Datoteka „mfcc“ je kostur za istoimeni Vamp priključak, a dobiva se izvođenjem naredbe:</w:t>
+        <w:t>Datoteka „</w:t>
+      </w:r>
+      <w:proofErr w:type="spellStart"/>
+      <w:r>
+        <w:t>mfcc</w:t>
+      </w:r>
+      <w:proofErr w:type="spellEnd"/>
+      <w:r>
+        <w:t>“ je kostur za istoimeni Vamp priključak, a dobiva se izvođenjem naredbe:</w:t>
       </w:r>
     </w:p>
     <w:p>
@@ -1869,29 +2588,177 @@
           <w:i/>
         </w:rPr>
       </w:pPr>
+      <w:proofErr w:type="spellStart"/>
       <w:r>
         <w:rPr>
           <w:i/>
         </w:rPr>
-        <w:t xml:space="preserve">sonic-annotator -s vamp:vamp-libxtract:mfcc:mfcc &gt; mfcc </w:t>
+        <w:t>sonic</w:t>
+      </w:r>
+      <w:proofErr w:type="spellEnd"/>
+      <w:r>
+        <w:rPr>
+          <w:i/>
+        </w:rPr>
+        <w:t>-</w:t>
+      </w:r>
+      <w:proofErr w:type="spellStart"/>
+      <w:r>
+        <w:rPr>
+          <w:i/>
+        </w:rPr>
+        <w:t>annotator</w:t>
+      </w:r>
+      <w:proofErr w:type="spellEnd"/>
+      <w:r>
+        <w:rPr>
+          <w:i/>
+        </w:rPr>
+        <w:t xml:space="preserve"> -s vamp:vamp-libxtract:mfcc:mfcc &gt; </w:t>
+      </w:r>
+      <w:proofErr w:type="spellStart"/>
+      <w:r>
+        <w:rPr>
+          <w:i/>
+        </w:rPr>
+        <w:t>mfcc</w:t>
+      </w:r>
+      <w:proofErr w:type="spellEnd"/>
+      <w:r>
+        <w:rPr>
+          <w:i/>
+        </w:rPr>
+        <w:t xml:space="preserve"> </w:t>
       </w:r>
     </w:p>
     <w:p/>
     <w:p>
       <w:r>
-        <w:t>Oznake „mean“, „summary-only“ i „segments“ služe da se smanji inače jako velik broj vrijednosti. Segments određuje granice za vremenske intervale u kojima se onda svake sekunde radi sažetak (engl. summary) tako da se izračuna aritmetička sredina (engl. mean) svih vrijednosti.</w:t>
+        <w:t>Oznake „</w:t>
+      </w:r>
+      <w:proofErr w:type="spellStart"/>
+      <w:r>
+        <w:t>mean</w:t>
+      </w:r>
+      <w:proofErr w:type="spellEnd"/>
+      <w:r>
+        <w:t>“, „</w:t>
+      </w:r>
+      <w:proofErr w:type="spellStart"/>
+      <w:r>
+        <w:t>summary</w:t>
+      </w:r>
+      <w:proofErr w:type="spellEnd"/>
+      <w:r>
+        <w:t>-</w:t>
+      </w:r>
+      <w:proofErr w:type="spellStart"/>
+      <w:r>
+        <w:t>only</w:t>
+      </w:r>
+      <w:proofErr w:type="spellEnd"/>
+      <w:r>
+        <w:t>“ i „</w:t>
+      </w:r>
+      <w:proofErr w:type="spellStart"/>
+      <w:r>
+        <w:t>segments</w:t>
+      </w:r>
+      <w:proofErr w:type="spellEnd"/>
+      <w:r>
+        <w:t xml:space="preserve">“ služe da se smanji inače jako velik broj vrijednosti. </w:t>
+      </w:r>
+      <w:proofErr w:type="spellStart"/>
+      <w:r>
+        <w:t>Segments</w:t>
+      </w:r>
+      <w:proofErr w:type="spellEnd"/>
+      <w:r>
+        <w:t xml:space="preserve"> određuje granice za vremenske intervale u kojima se onda svake sekunde radi sažetak (</w:t>
+      </w:r>
+      <w:proofErr w:type="spellStart"/>
+      <w:r>
+        <w:t>engl</w:t>
+      </w:r>
+      <w:proofErr w:type="spellEnd"/>
+      <w:r>
+        <w:t xml:space="preserve">. </w:t>
+      </w:r>
+      <w:proofErr w:type="spellStart"/>
+      <w:r>
+        <w:t>summary</w:t>
+      </w:r>
+      <w:proofErr w:type="spellEnd"/>
+      <w:r>
+        <w:t>) tako da se izračuna aritmetička sredina (</w:t>
+      </w:r>
+      <w:proofErr w:type="spellStart"/>
+      <w:r>
+        <w:t>engl</w:t>
+      </w:r>
+      <w:proofErr w:type="spellEnd"/>
+      <w:r>
+        <w:t xml:space="preserve">. </w:t>
+      </w:r>
+      <w:proofErr w:type="spellStart"/>
+      <w:r>
+        <w:t>mean</w:t>
+      </w:r>
+      <w:proofErr w:type="spellEnd"/>
+      <w:r>
+        <w:t>) svih vrijednosti.</w:t>
       </w:r>
     </w:p>
     <w:p/>
     <w:p>
       <w:r>
-        <w:t>U projektu smo kasnije parsirali izlazne .csv datoteke i uzeli samo vrijednosti iz 3 prije spomenuta intervala (zanemarujući ostale intervale, npr. &lt;5,20&gt; sec).</w:t>
+        <w:t xml:space="preserve">U projektu smo kasnije </w:t>
+      </w:r>
+      <w:proofErr w:type="spellStart"/>
+      <w:r>
+        <w:t>parsirali</w:t>
+      </w:r>
+      <w:proofErr w:type="spellEnd"/>
+      <w:r>
+        <w:t xml:space="preserve"> izlazne </w:t>
+      </w:r>
+      <w:proofErr w:type="spellStart"/>
+      <w:r>
+        <w:t>.csv</w:t>
+      </w:r>
+      <w:proofErr w:type="spellEnd"/>
+      <w:r>
+        <w:t xml:space="preserve"> datoteke i uzeli samo vrijednosti iz 3 prije spomenuta intervala (zanemarujući ostale intervale, </w:t>
+      </w:r>
+      <w:proofErr w:type="spellStart"/>
+      <w:r>
+        <w:t>npr</w:t>
+      </w:r>
+      <w:proofErr w:type="spellEnd"/>
+      <w:r>
+        <w:t xml:space="preserve">. &lt;5,20&gt; </w:t>
+      </w:r>
+      <w:proofErr w:type="spellStart"/>
+      <w:r>
+        <w:t>sec</w:t>
+      </w:r>
+      <w:proofErr w:type="spellEnd"/>
+      <w:r>
+        <w:t>).</w:t>
       </w:r>
     </w:p>
     <w:p/>
     <w:p>
       <w:r>
-        <w:t>Tim procesom za svaku glazbenu datoteku (pod uvjetom da je duža od 55 sekundi) dobijemo 63 značajke. Za SVM klasifikator se i inače preporuča stotinjak vrijednosti po uzorku.</w:t>
+        <w:t xml:space="preserve">Tim procesom za svaku glazbenu datoteku (pod uvjetom da je duža od 55 sekundi) dobijemo 63 značajke. Za SVM </w:t>
+      </w:r>
+      <w:proofErr w:type="spellStart"/>
+      <w:r>
+        <w:t>klasifikator</w:t>
+      </w:r>
+      <w:proofErr w:type="spellEnd"/>
+      <w:r>
+        <w:t xml:space="preserve"> se i inače preporuča stotinjak vrijednosti po uzorku.</w:t>
       </w:r>
     </w:p>
     <w:p>
@@ -1914,7 +2781,87 @@
     <w:p/>
     <w:p>
       <w:r>
-        <w:t>Kako aplikacija zavisi o programu Sonic Annotator za izvlačenje značajki iz glazbenih datoteka, a Sonic Annotator nadalje koristi Vamp priključke (engl. Vamp plugins), potrebno je imati Vamp priključke na točno zadanom mjestu. Sam Sonic Annotator ne treba posebno instalirati jer je to samo jedna izvršna datoteka koja se nalazi u „working bundle“ kazalu.</w:t>
+        <w:t xml:space="preserve">Kako aplikacija zavisi o programu </w:t>
+      </w:r>
+      <w:proofErr w:type="spellStart"/>
+      <w:r>
+        <w:t>Sonic</w:t>
+      </w:r>
+      <w:proofErr w:type="spellEnd"/>
+      <w:r>
+        <w:t xml:space="preserve"> </w:t>
+      </w:r>
+      <w:proofErr w:type="spellStart"/>
+      <w:r>
+        <w:t>Annotator</w:t>
+      </w:r>
+      <w:proofErr w:type="spellEnd"/>
+      <w:r>
+        <w:t xml:space="preserve"> za izvlačenje značajki iz glazbenih datoteka, a </w:t>
+      </w:r>
+      <w:proofErr w:type="spellStart"/>
+      <w:r>
+        <w:t>Sonic</w:t>
+      </w:r>
+      <w:proofErr w:type="spellEnd"/>
+      <w:r>
+        <w:t xml:space="preserve"> </w:t>
+      </w:r>
+      <w:proofErr w:type="spellStart"/>
+      <w:r>
+        <w:t>Annotator</w:t>
+      </w:r>
+      <w:proofErr w:type="spellEnd"/>
+      <w:r>
+        <w:t xml:space="preserve"> nadalje koristi Vamp priključke (</w:t>
+      </w:r>
+      <w:proofErr w:type="spellStart"/>
+      <w:r>
+        <w:t>engl</w:t>
+      </w:r>
+      <w:proofErr w:type="spellEnd"/>
+      <w:r>
+        <w:t xml:space="preserve">. Vamp </w:t>
+      </w:r>
+      <w:proofErr w:type="spellStart"/>
+      <w:r>
+        <w:t>plugins</w:t>
+      </w:r>
+      <w:proofErr w:type="spellEnd"/>
+      <w:r>
+        <w:t xml:space="preserve">), potrebno je imati Vamp priključke na točno zadanom mjestu. Sam </w:t>
+      </w:r>
+      <w:proofErr w:type="spellStart"/>
+      <w:r>
+        <w:t>Sonic</w:t>
+      </w:r>
+      <w:proofErr w:type="spellEnd"/>
+      <w:r>
+        <w:t xml:space="preserve"> </w:t>
+      </w:r>
+      <w:proofErr w:type="spellStart"/>
+      <w:r>
+        <w:t>Annotator</w:t>
+      </w:r>
+      <w:proofErr w:type="spellEnd"/>
+      <w:r>
+        <w:t xml:space="preserve"> ne treba posebno instalirati jer je to samo jedna izvršna datoteka koja se nalazi u „</w:t>
+      </w:r>
+      <w:proofErr w:type="spellStart"/>
+      <w:r>
+        <w:t>working</w:t>
+      </w:r>
+      <w:proofErr w:type="spellEnd"/>
+      <w:r>
+        <w:t xml:space="preserve"> </w:t>
+      </w:r>
+      <w:proofErr w:type="spellStart"/>
+      <w:r>
+        <w:t>bundle</w:t>
+      </w:r>
+      <w:proofErr w:type="spellEnd"/>
+      <w:r>
+        <w:t>“ kazalu.</w:t>
       </w:r>
     </w:p>
     <w:p/>
@@ -1938,7 +2885,15 @@
         </w:numPr>
       </w:pPr>
       <w:r>
-        <w:t xml:space="preserve">skinite željene Vamp priključke (u projektu smo koristili libxtract) sa ove stranice </w:t>
+        <w:t xml:space="preserve">skinite željene Vamp priključke (u projektu smo koristili </w:t>
+      </w:r>
+      <w:proofErr w:type="spellStart"/>
+      <w:r>
+        <w:t>libxtract</w:t>
+      </w:r>
+      <w:proofErr w:type="spellEnd"/>
+      <w:r>
+        <w:t xml:space="preserve">) sa ove stranice </w:t>
       </w:r>
       <w:hyperlink r:id="rId10" w:history="1">
         <w:r>
@@ -1961,7 +2916,63 @@
         </w:numPr>
       </w:pPr>
       <w:r>
-        <w:t xml:space="preserve">raspakirajte .rar datoteku i stavite.dll i .cat datoteke u kazalo „C:\Program Files\Vamp Plugins“ - ako koristite 64-bitni Windows OS, umjesto prethodnog koristite kazalo "C:\Program Files (x86)\Vamp Plugins" </w:t>
+        <w:t xml:space="preserve">raspakirajte </w:t>
+      </w:r>
+      <w:proofErr w:type="spellStart"/>
+      <w:r>
+        <w:t>.rar</w:t>
+      </w:r>
+      <w:proofErr w:type="spellEnd"/>
+      <w:r>
+        <w:t xml:space="preserve"> datoteku i stavite.dll </w:t>
+      </w:r>
+      <w:proofErr w:type="spellStart"/>
+      <w:r>
+        <w:t>i</w:t>
+      </w:r>
+      <w:proofErr w:type="spellEnd"/>
+      <w:r>
+        <w:t xml:space="preserve"> </w:t>
+      </w:r>
+      <w:proofErr w:type="spellStart"/>
+      <w:r>
+        <w:t>.cat</w:t>
+      </w:r>
+      <w:proofErr w:type="spellEnd"/>
+      <w:r>
+        <w:t xml:space="preserve"> datoteke u kazalo „C:\Program </w:t>
+      </w:r>
+      <w:proofErr w:type="spellStart"/>
+      <w:r>
+        <w:t>Files</w:t>
+      </w:r>
+      <w:proofErr w:type="spellEnd"/>
+      <w:r>
+        <w:t xml:space="preserve">\Vamp </w:t>
+      </w:r>
+      <w:proofErr w:type="spellStart"/>
+      <w:r>
+        <w:t>Plugins</w:t>
+      </w:r>
+      <w:proofErr w:type="spellEnd"/>
+      <w:r>
+        <w:t xml:space="preserve">“ - ako koristite 64-bitni Windows OS, umjesto prethodnog koristite kazalo "C:\Program </w:t>
+      </w:r>
+      <w:proofErr w:type="spellStart"/>
+      <w:r>
+        <w:t>Files</w:t>
+      </w:r>
+      <w:proofErr w:type="spellEnd"/>
+      <w:r>
+        <w:t xml:space="preserve"> (x86)\Vamp </w:t>
+      </w:r>
+      <w:proofErr w:type="spellStart"/>
+      <w:r>
+        <w:t>Plugins</w:t>
+      </w:r>
+      <w:proofErr w:type="spellEnd"/>
+      <w:r>
+        <w:t xml:space="preserve">" </w:t>
       </w:r>
     </w:p>
     <w:p>
@@ -1973,7 +2984,95 @@
         </w:numPr>
       </w:pPr>
       <w:r>
-        <w:t xml:space="preserve">testirajte dostupnost Vamp priključaka tako što se u naredbenom retku (engl. command prompt) pozicionirate na „working bundle“ kazalo našeg projekta (gdje je i sonic-annotator.exe) i pokrenete Sonic Annotator naredbom:  „sonic-annotator.exe –l (ukoliko se ne ispisuju razni vamp:libxtract priključci (osim „example“ priključaka) onda nešto nije prošlo dobro u koraku 2) </w:t>
+        <w:t>testirajte dostupnost Vamp priključaka tako što se u naredbenom retku (</w:t>
+      </w:r>
+      <w:proofErr w:type="spellStart"/>
+      <w:r>
+        <w:t>engl</w:t>
+      </w:r>
+      <w:proofErr w:type="spellEnd"/>
+      <w:r>
+        <w:t xml:space="preserve">. </w:t>
+      </w:r>
+      <w:proofErr w:type="spellStart"/>
+      <w:r>
+        <w:t>command</w:t>
+      </w:r>
+      <w:proofErr w:type="spellEnd"/>
+      <w:r>
+        <w:t xml:space="preserve"> </w:t>
+      </w:r>
+      <w:proofErr w:type="spellStart"/>
+      <w:r>
+        <w:t>prompt</w:t>
+      </w:r>
+      <w:proofErr w:type="spellEnd"/>
+      <w:r>
+        <w:t>) pozicionirate na „</w:t>
+      </w:r>
+      <w:proofErr w:type="spellStart"/>
+      <w:r>
+        <w:t>working</w:t>
+      </w:r>
+      <w:proofErr w:type="spellEnd"/>
+      <w:r>
+        <w:t xml:space="preserve"> </w:t>
+      </w:r>
+      <w:proofErr w:type="spellStart"/>
+      <w:r>
+        <w:t>bundle</w:t>
+      </w:r>
+      <w:proofErr w:type="spellEnd"/>
+      <w:r>
+        <w:t xml:space="preserve">“ kazalo našeg projekta (gdje je i </w:t>
+      </w:r>
+      <w:proofErr w:type="spellStart"/>
+      <w:r>
+        <w:t>sonic</w:t>
+      </w:r>
+      <w:proofErr w:type="spellEnd"/>
+      <w:r>
+        <w:t xml:space="preserve">-annotator.exe) i pokrenete </w:t>
+      </w:r>
+      <w:proofErr w:type="spellStart"/>
+      <w:r>
+        <w:t>Sonic</w:t>
+      </w:r>
+      <w:proofErr w:type="spellEnd"/>
+      <w:r>
+        <w:t xml:space="preserve"> </w:t>
+      </w:r>
+      <w:proofErr w:type="spellStart"/>
+      <w:r>
+        <w:t>Annotator</w:t>
+      </w:r>
+      <w:proofErr w:type="spellEnd"/>
+      <w:r>
+        <w:t xml:space="preserve"> naredbom:  „</w:t>
+      </w:r>
+      <w:proofErr w:type="spellStart"/>
+      <w:r>
+        <w:t>sonic</w:t>
+      </w:r>
+      <w:proofErr w:type="spellEnd"/>
+      <w:r>
+        <w:t>-annotator.exe –l (ukoliko se ne ispisuju razni vamp:</w:t>
+      </w:r>
+      <w:proofErr w:type="spellStart"/>
+      <w:r>
+        <w:t>libxtract</w:t>
+      </w:r>
+      <w:proofErr w:type="spellEnd"/>
+      <w:r>
+        <w:t xml:space="preserve"> priključci (osim „</w:t>
+      </w:r>
+      <w:proofErr w:type="spellStart"/>
+      <w:r>
+        <w:t>example</w:t>
+      </w:r>
+      <w:proofErr w:type="spellEnd"/>
+      <w:r>
+        <w:t xml:space="preserve">“ priključaka) onda nešto nije prošlo dobro u koraku 2) </w:t>
       </w:r>
     </w:p>
     <w:p/>
@@ -1990,13 +3089,61 @@
     <w:p/>
     <w:p>
       <w:r>
-        <w:t>Sve izvršne datoteke (i jedna konfiguracijska) potrebne za pokretanje aplikacije (Sonic Annotator također) dostupne su u kazalu „working bundle“.</w:t>
+        <w:t>Sve izvršne datoteke (i jedna konfiguracijska) potrebne za pokretanje aplikacije (</w:t>
+      </w:r>
+      <w:proofErr w:type="spellStart"/>
+      <w:r>
+        <w:t>Sonic</w:t>
+      </w:r>
+      <w:proofErr w:type="spellEnd"/>
+      <w:r>
+        <w:t xml:space="preserve"> </w:t>
+      </w:r>
+      <w:proofErr w:type="spellStart"/>
+      <w:r>
+        <w:t>Annotator</w:t>
+      </w:r>
+      <w:proofErr w:type="spellEnd"/>
+      <w:r>
+        <w:t xml:space="preserve"> također) dostupne su u kazalu „</w:t>
+      </w:r>
+      <w:proofErr w:type="spellStart"/>
+      <w:r>
+        <w:t>working</w:t>
+      </w:r>
+      <w:proofErr w:type="spellEnd"/>
+      <w:r>
+        <w:t xml:space="preserve"> </w:t>
+      </w:r>
+      <w:proofErr w:type="spellStart"/>
+      <w:r>
+        <w:t>bundle</w:t>
+      </w:r>
+      <w:proofErr w:type="spellEnd"/>
+      <w:r>
+        <w:t>“.</w:t>
       </w:r>
     </w:p>
     <w:p/>
     <w:p>
       <w:r>
-        <w:t>Glavna skripta koja kontrolira sve druge dijelove programa je prevedena u izvršnu datoteku „music_genre_classifier.exe“. Potpunu funkcionalnost programa moguće je vidjeti njenim pokretanjem (najbolje u naredbenom retku za bolji pregled ispisa).</w:t>
+        <w:t>Glavna skripta koja kontrolira sve druge dijelove programa je prevedena u izvršnu datoteku „</w:t>
+      </w:r>
+      <w:proofErr w:type="spellStart"/>
+      <w:r>
+        <w:t>music</w:t>
+      </w:r>
+      <w:proofErr w:type="spellEnd"/>
+      <w:r>
+        <w:t>_</w:t>
+      </w:r>
+      <w:proofErr w:type="spellStart"/>
+      <w:r>
+        <w:t>genre</w:t>
+      </w:r>
+      <w:proofErr w:type="spellEnd"/>
+      <w:r>
+        <w:t>_classifier.exe“. Potpunu funkcionalnost programa moguće je vidjeti njenim pokretanjem (najbolje u naredbenom retku za bolji pregled ispisa).</w:t>
       </w:r>
     </w:p>
     <w:p/>
@@ -2013,7 +3160,15 @@
     <w:p/>
     <w:p>
       <w:r>
-        <w:t>Sve postavke i parametre aplikacije podešava se kroz tekstualnu datoteku „conf-file.txt“. U komentarima datoteke objašnjeno je ukratko što točno koji parametar znači i koje su moguće vrijednosti.</w:t>
+        <w:t>Sve postavke i parametre aplikacije podešava se kroz tekstualnu datoteku „</w:t>
+      </w:r>
+      <w:proofErr w:type="spellStart"/>
+      <w:r>
+        <w:t>conf</w:t>
+      </w:r>
+      <w:proofErr w:type="spellEnd"/>
+      <w:r>
+        <w:t>-file.txt“. U komentarima datoteke objašnjeno je ukratko što točno koji parametar znači i koje su moguće vrijednosti.</w:t>
       </w:r>
     </w:p>
     <w:p/>
@@ -2118,21 +3273,57 @@
         <w:rPr>
           <w:rStyle w:val="Neupadljivoisticanje"/>
         </w:rPr>
-        <w:t># tipovi glazbe koji se žele podržati (ostali se ignoriraju) - sonic annotator isto mora podržavati tip</w:t>
-      </w:r>
-    </w:p>
-    <w:p>
-      <w:pPr>
-        <w:rPr>
-          <w:rStyle w:val="Neupadljivoisticanje"/>
-        </w:rPr>
-      </w:pPr>
-      <w:r>
-        <w:rPr>
-          <w:rStyle w:val="Neupadljivoisticanje"/>
-        </w:rPr>
-        <w:t>.mp3 .wav</w:t>
-      </w:r>
+        <w:t xml:space="preserve"># tipovi glazbe koji se žele podržati (ostali se ignoriraju) - </w:t>
+      </w:r>
+      <w:proofErr w:type="spellStart"/>
+      <w:r>
+        <w:rPr>
+          <w:rStyle w:val="Neupadljivoisticanje"/>
+        </w:rPr>
+        <w:t>sonic</w:t>
+      </w:r>
+      <w:proofErr w:type="spellEnd"/>
+      <w:r>
+        <w:rPr>
+          <w:rStyle w:val="Neupadljivoisticanje"/>
+        </w:rPr>
+        <w:t xml:space="preserve"> </w:t>
+      </w:r>
+      <w:proofErr w:type="spellStart"/>
+      <w:r>
+        <w:rPr>
+          <w:rStyle w:val="Neupadljivoisticanje"/>
+        </w:rPr>
+        <w:t>annotator</w:t>
+      </w:r>
+      <w:proofErr w:type="spellEnd"/>
+      <w:r>
+        <w:rPr>
+          <w:rStyle w:val="Neupadljivoisticanje"/>
+        </w:rPr>
+        <w:t xml:space="preserve"> isto mora podržavati tip</w:t>
+      </w:r>
+    </w:p>
+    <w:p>
+      <w:pPr>
+        <w:rPr>
+          <w:rStyle w:val="Neupadljivoisticanje"/>
+        </w:rPr>
+      </w:pPr>
+      <w:r>
+        <w:rPr>
+          <w:rStyle w:val="Neupadljivoisticanje"/>
+        </w:rPr>
+        <w:t xml:space="preserve">.mp3 </w:t>
+      </w:r>
+      <w:proofErr w:type="spellStart"/>
+      <w:r>
+        <w:rPr>
+          <w:rStyle w:val="Neupadljivoisticanje"/>
+        </w:rPr>
+        <w:t>.wav</w:t>
+      </w:r>
+      <w:proofErr w:type="spellEnd"/>
     </w:p>
     <w:p>
       <w:pPr>
@@ -2160,12 +3351,42 @@
           <w:rStyle w:val="Neupadljivoisticanje"/>
         </w:rPr>
       </w:pPr>
-      <w:r>
-        <w:rPr>
-          <w:rStyle w:val="Neupadljivoisticanje"/>
-        </w:rPr>
-        <w:t>classical,rock,jazz</w:t>
-      </w:r>
+      <w:proofErr w:type="spellStart"/>
+      <w:r>
+        <w:rPr>
+          <w:rStyle w:val="Neupadljivoisticanje"/>
+        </w:rPr>
+        <w:t>classical</w:t>
+      </w:r>
+      <w:proofErr w:type="spellEnd"/>
+      <w:r>
+        <w:rPr>
+          <w:rStyle w:val="Neupadljivoisticanje"/>
+        </w:rPr>
+        <w:t>,</w:t>
+      </w:r>
+      <w:proofErr w:type="spellStart"/>
+      <w:r>
+        <w:rPr>
+          <w:rStyle w:val="Neupadljivoisticanje"/>
+        </w:rPr>
+        <w:t>rock</w:t>
+      </w:r>
+      <w:proofErr w:type="spellEnd"/>
+      <w:r>
+        <w:rPr>
+          <w:rStyle w:val="Neupadljivoisticanje"/>
+        </w:rPr>
+        <w:t>,</w:t>
+      </w:r>
+      <w:proofErr w:type="spellStart"/>
+      <w:r>
+        <w:rPr>
+          <w:rStyle w:val="Neupadljivoisticanje"/>
+        </w:rPr>
+        <w:t>jazz</w:t>
+      </w:r>
+      <w:proofErr w:type="spellEnd"/>
     </w:p>
     <w:p>
       <w:pPr>
@@ -2217,92 +3438,502 @@
         <w:rPr>
           <w:rStyle w:val="Neupadljivoisticanje"/>
         </w:rPr>
-        <w:t># željena metoda za određivanje žanra: folder ili id3</w:t>
-      </w:r>
-    </w:p>
-    <w:p>
-      <w:pPr>
-        <w:rPr>
-          <w:rStyle w:val="Neupadljivoisticanje"/>
-        </w:rPr>
-      </w:pPr>
-      <w:r>
-        <w:rPr>
-          <w:rStyle w:val="Neupadljivoisticanje"/>
-        </w:rPr>
-        <w:t># ili na eng...</w:t>
-      </w:r>
-    </w:p>
-    <w:p>
-      <w:pPr>
-        <w:rPr>
-          <w:rStyle w:val="Neupadljivoisticanje"/>
-        </w:rPr>
-      </w:pPr>
-      <w:r>
-        <w:rPr>
-          <w:rStyle w:val="Neupadljivoisticanje"/>
-        </w:rPr>
-        <w:t># desired method for determining the actual genre (for validation purposes): "folder" or "id3"</w:t>
-      </w:r>
-    </w:p>
-    <w:p>
-      <w:pPr>
-        <w:rPr>
-          <w:rStyle w:val="Neupadljivoisticanje"/>
-        </w:rPr>
-      </w:pPr>
-      <w:r>
-        <w:rPr>
-          <w:rStyle w:val="Neupadljivoisticanje"/>
-        </w:rPr>
-        <w:t># with "folder" all the songs are supposed to be in a folder of it's genre's name</w:t>
-      </w:r>
-    </w:p>
-    <w:p>
-      <w:pPr>
-        <w:rPr>
-          <w:rStyle w:val="Neupadljivoisticanje"/>
-        </w:rPr>
-      </w:pPr>
-      <w:r>
-        <w:rPr>
-          <w:rStyle w:val="Neupadljivoisticanje"/>
-        </w:rPr>
-        <w:t># with "id3" the value is extracted from id3 tags</w:t>
-      </w:r>
-    </w:p>
-    <w:p>
-      <w:pPr>
-        <w:rPr>
-          <w:rStyle w:val="Neupadljivoisticanje"/>
-        </w:rPr>
-      </w:pPr>
+        <w:t xml:space="preserve"># željena metoda za određivanje žanra: </w:t>
+      </w:r>
+      <w:proofErr w:type="spellStart"/>
       <w:r>
         <w:rPr>
           <w:rStyle w:val="Neupadljivoisticanje"/>
         </w:rPr>
         <w:t>folder</w:t>
       </w:r>
-    </w:p>
-    <w:p>
-      <w:pPr>
-        <w:rPr>
-          <w:rStyle w:val="Neupadljivoisticanje"/>
-        </w:rPr>
-      </w:pPr>
-    </w:p>
-    <w:p>
-      <w:pPr>
-        <w:rPr>
-          <w:rStyle w:val="Neupadljivoisticanje"/>
-        </w:rPr>
-      </w:pPr>
-      <w:r>
-        <w:rPr>
-          <w:rStyle w:val="Neupadljivoisticanje"/>
-        </w:rPr>
-        <w:t># pozovi sonic annotator (ovisno o broju datoteka može trajati jako dugo): 1 ili 0</w:t>
+      <w:proofErr w:type="spellEnd"/>
+      <w:r>
+        <w:rPr>
+          <w:rStyle w:val="Neupadljivoisticanje"/>
+        </w:rPr>
+        <w:t xml:space="preserve"> ili id3</w:t>
+      </w:r>
+    </w:p>
+    <w:p>
+      <w:pPr>
+        <w:rPr>
+          <w:rStyle w:val="Neupadljivoisticanje"/>
+        </w:rPr>
+      </w:pPr>
+      <w:r>
+        <w:rPr>
+          <w:rStyle w:val="Neupadljivoisticanje"/>
+        </w:rPr>
+        <w:t xml:space="preserve"># ili na </w:t>
+      </w:r>
+      <w:proofErr w:type="spellStart"/>
+      <w:r>
+        <w:rPr>
+          <w:rStyle w:val="Neupadljivoisticanje"/>
+        </w:rPr>
+        <w:t>eng</w:t>
+      </w:r>
+      <w:proofErr w:type="spellEnd"/>
+      <w:r>
+        <w:rPr>
+          <w:rStyle w:val="Neupadljivoisticanje"/>
+        </w:rPr>
+        <w:t>...</w:t>
+      </w:r>
+    </w:p>
+    <w:p>
+      <w:pPr>
+        <w:rPr>
+          <w:rStyle w:val="Neupadljivoisticanje"/>
+        </w:rPr>
+      </w:pPr>
+      <w:r>
+        <w:rPr>
+          <w:rStyle w:val="Neupadljivoisticanje"/>
+        </w:rPr>
+        <w:t xml:space="preserve"># </w:t>
+      </w:r>
+      <w:proofErr w:type="spellStart"/>
+      <w:r>
+        <w:rPr>
+          <w:rStyle w:val="Neupadljivoisticanje"/>
+        </w:rPr>
+        <w:t>desired</w:t>
+      </w:r>
+      <w:proofErr w:type="spellEnd"/>
+      <w:r>
+        <w:rPr>
+          <w:rStyle w:val="Neupadljivoisticanje"/>
+        </w:rPr>
+        <w:t xml:space="preserve"> </w:t>
+      </w:r>
+      <w:proofErr w:type="spellStart"/>
+      <w:r>
+        <w:rPr>
+          <w:rStyle w:val="Neupadljivoisticanje"/>
+        </w:rPr>
+        <w:t>method</w:t>
+      </w:r>
+      <w:proofErr w:type="spellEnd"/>
+      <w:r>
+        <w:rPr>
+          <w:rStyle w:val="Neupadljivoisticanje"/>
+        </w:rPr>
+        <w:t xml:space="preserve"> for </w:t>
+      </w:r>
+      <w:proofErr w:type="spellStart"/>
+      <w:r>
+        <w:rPr>
+          <w:rStyle w:val="Neupadljivoisticanje"/>
+        </w:rPr>
+        <w:t>determining</w:t>
+      </w:r>
+      <w:proofErr w:type="spellEnd"/>
+      <w:r>
+        <w:rPr>
+          <w:rStyle w:val="Neupadljivoisticanje"/>
+        </w:rPr>
+        <w:t xml:space="preserve"> </w:t>
+      </w:r>
+      <w:proofErr w:type="spellStart"/>
+      <w:r>
+        <w:rPr>
+          <w:rStyle w:val="Neupadljivoisticanje"/>
+        </w:rPr>
+        <w:t>the</w:t>
+      </w:r>
+      <w:proofErr w:type="spellEnd"/>
+      <w:r>
+        <w:rPr>
+          <w:rStyle w:val="Neupadljivoisticanje"/>
+        </w:rPr>
+        <w:t xml:space="preserve"> </w:t>
+      </w:r>
+      <w:proofErr w:type="spellStart"/>
+      <w:r>
+        <w:rPr>
+          <w:rStyle w:val="Neupadljivoisticanje"/>
+        </w:rPr>
+        <w:t>actual</w:t>
+      </w:r>
+      <w:proofErr w:type="spellEnd"/>
+      <w:r>
+        <w:rPr>
+          <w:rStyle w:val="Neupadljivoisticanje"/>
+        </w:rPr>
+        <w:t xml:space="preserve"> </w:t>
+      </w:r>
+      <w:proofErr w:type="spellStart"/>
+      <w:r>
+        <w:rPr>
+          <w:rStyle w:val="Neupadljivoisticanje"/>
+        </w:rPr>
+        <w:t>genre</w:t>
+      </w:r>
+      <w:proofErr w:type="spellEnd"/>
+      <w:r>
+        <w:rPr>
+          <w:rStyle w:val="Neupadljivoisticanje"/>
+        </w:rPr>
+        <w:t xml:space="preserve"> (for </w:t>
+      </w:r>
+      <w:proofErr w:type="spellStart"/>
+      <w:r>
+        <w:rPr>
+          <w:rStyle w:val="Neupadljivoisticanje"/>
+        </w:rPr>
+        <w:t>validation</w:t>
+      </w:r>
+      <w:proofErr w:type="spellEnd"/>
+      <w:r>
+        <w:rPr>
+          <w:rStyle w:val="Neupadljivoisticanje"/>
+        </w:rPr>
+        <w:t xml:space="preserve"> </w:t>
+      </w:r>
+      <w:proofErr w:type="spellStart"/>
+      <w:r>
+        <w:rPr>
+          <w:rStyle w:val="Neupadljivoisticanje"/>
+        </w:rPr>
+        <w:t>purposes</w:t>
+      </w:r>
+      <w:proofErr w:type="spellEnd"/>
+      <w:r>
+        <w:rPr>
+          <w:rStyle w:val="Neupadljivoisticanje"/>
+        </w:rPr>
+        <w:t>): "</w:t>
+      </w:r>
+      <w:proofErr w:type="spellStart"/>
+      <w:r>
+        <w:rPr>
+          <w:rStyle w:val="Neupadljivoisticanje"/>
+        </w:rPr>
+        <w:t>folder</w:t>
+      </w:r>
+      <w:proofErr w:type="spellEnd"/>
+      <w:r>
+        <w:rPr>
+          <w:rStyle w:val="Neupadljivoisticanje"/>
+        </w:rPr>
+        <w:t>" or "id3"</w:t>
+      </w:r>
+    </w:p>
+    <w:p>
+      <w:pPr>
+        <w:rPr>
+          <w:rStyle w:val="Neupadljivoisticanje"/>
+        </w:rPr>
+      </w:pPr>
+      <w:r>
+        <w:rPr>
+          <w:rStyle w:val="Neupadljivoisticanje"/>
+        </w:rPr>
+        <w:t xml:space="preserve"># </w:t>
+      </w:r>
+      <w:proofErr w:type="spellStart"/>
+      <w:r>
+        <w:rPr>
+          <w:rStyle w:val="Neupadljivoisticanje"/>
+        </w:rPr>
+        <w:t>with</w:t>
+      </w:r>
+      <w:proofErr w:type="spellEnd"/>
+      <w:r>
+        <w:rPr>
+          <w:rStyle w:val="Neupadljivoisticanje"/>
+        </w:rPr>
+        <w:t xml:space="preserve"> "</w:t>
+      </w:r>
+      <w:proofErr w:type="spellStart"/>
+      <w:r>
+        <w:rPr>
+          <w:rStyle w:val="Neupadljivoisticanje"/>
+        </w:rPr>
+        <w:t>folder</w:t>
+      </w:r>
+      <w:proofErr w:type="spellEnd"/>
+      <w:r>
+        <w:rPr>
+          <w:rStyle w:val="Neupadljivoisticanje"/>
+        </w:rPr>
+        <w:t xml:space="preserve">" all </w:t>
+      </w:r>
+      <w:proofErr w:type="spellStart"/>
+      <w:r>
+        <w:rPr>
+          <w:rStyle w:val="Neupadljivoisticanje"/>
+        </w:rPr>
+        <w:t>the</w:t>
+      </w:r>
+      <w:proofErr w:type="spellEnd"/>
+      <w:r>
+        <w:rPr>
+          <w:rStyle w:val="Neupadljivoisticanje"/>
+        </w:rPr>
+        <w:t xml:space="preserve"> </w:t>
+      </w:r>
+      <w:proofErr w:type="spellStart"/>
+      <w:r>
+        <w:rPr>
+          <w:rStyle w:val="Neupadljivoisticanje"/>
+        </w:rPr>
+        <w:t>songs</w:t>
+      </w:r>
+      <w:proofErr w:type="spellEnd"/>
+      <w:r>
+        <w:rPr>
+          <w:rStyle w:val="Neupadljivoisticanje"/>
+        </w:rPr>
+        <w:t xml:space="preserve"> are </w:t>
+      </w:r>
+      <w:proofErr w:type="spellStart"/>
+      <w:r>
+        <w:rPr>
+          <w:rStyle w:val="Neupadljivoisticanje"/>
+        </w:rPr>
+        <w:t>supposed</w:t>
+      </w:r>
+      <w:proofErr w:type="spellEnd"/>
+      <w:r>
+        <w:rPr>
+          <w:rStyle w:val="Neupadljivoisticanje"/>
+        </w:rPr>
+        <w:t xml:space="preserve"> to </w:t>
+      </w:r>
+      <w:proofErr w:type="spellStart"/>
+      <w:r>
+        <w:rPr>
+          <w:rStyle w:val="Neupadljivoisticanje"/>
+        </w:rPr>
+        <w:t>be</w:t>
+      </w:r>
+      <w:proofErr w:type="spellEnd"/>
+      <w:r>
+        <w:rPr>
+          <w:rStyle w:val="Neupadljivoisticanje"/>
+        </w:rPr>
+        <w:t xml:space="preserve"> </w:t>
+      </w:r>
+      <w:proofErr w:type="spellStart"/>
+      <w:r>
+        <w:rPr>
+          <w:rStyle w:val="Neupadljivoisticanje"/>
+        </w:rPr>
+        <w:t>in</w:t>
+      </w:r>
+      <w:proofErr w:type="spellEnd"/>
+      <w:r>
+        <w:rPr>
+          <w:rStyle w:val="Neupadljivoisticanje"/>
+        </w:rPr>
+        <w:t xml:space="preserve"> a </w:t>
+      </w:r>
+      <w:proofErr w:type="spellStart"/>
+      <w:r>
+        <w:rPr>
+          <w:rStyle w:val="Neupadljivoisticanje"/>
+        </w:rPr>
+        <w:t>folder</w:t>
+      </w:r>
+      <w:proofErr w:type="spellEnd"/>
+      <w:r>
+        <w:rPr>
+          <w:rStyle w:val="Neupadljivoisticanje"/>
+        </w:rPr>
+        <w:t xml:space="preserve"> </w:t>
+      </w:r>
+      <w:proofErr w:type="spellStart"/>
+      <w:r>
+        <w:rPr>
+          <w:rStyle w:val="Neupadljivoisticanje"/>
+        </w:rPr>
+        <w:t>of</w:t>
+      </w:r>
+      <w:proofErr w:type="spellEnd"/>
+      <w:r>
+        <w:rPr>
+          <w:rStyle w:val="Neupadljivoisticanje"/>
+        </w:rPr>
+        <w:t xml:space="preserve"> it's </w:t>
+      </w:r>
+      <w:proofErr w:type="spellStart"/>
+      <w:r>
+        <w:rPr>
+          <w:rStyle w:val="Neupadljivoisticanje"/>
+        </w:rPr>
+        <w:t>genre</w:t>
+      </w:r>
+      <w:proofErr w:type="spellEnd"/>
+      <w:r>
+        <w:rPr>
+          <w:rStyle w:val="Neupadljivoisticanje"/>
+        </w:rPr>
+        <w:t xml:space="preserve">'s </w:t>
+      </w:r>
+      <w:proofErr w:type="spellStart"/>
+      <w:r>
+        <w:rPr>
+          <w:rStyle w:val="Neupadljivoisticanje"/>
+        </w:rPr>
+        <w:t>name</w:t>
+      </w:r>
+      <w:proofErr w:type="spellEnd"/>
+    </w:p>
+    <w:p>
+      <w:pPr>
+        <w:rPr>
+          <w:rStyle w:val="Neupadljivoisticanje"/>
+        </w:rPr>
+      </w:pPr>
+      <w:r>
+        <w:rPr>
+          <w:rStyle w:val="Neupadljivoisticanje"/>
+        </w:rPr>
+        <w:t xml:space="preserve"># </w:t>
+      </w:r>
+      <w:proofErr w:type="spellStart"/>
+      <w:r>
+        <w:rPr>
+          <w:rStyle w:val="Neupadljivoisticanje"/>
+        </w:rPr>
+        <w:t>with</w:t>
+      </w:r>
+      <w:proofErr w:type="spellEnd"/>
+      <w:r>
+        <w:rPr>
+          <w:rStyle w:val="Neupadljivoisticanje"/>
+        </w:rPr>
+        <w:t xml:space="preserve"> "id3" </w:t>
+      </w:r>
+      <w:proofErr w:type="spellStart"/>
+      <w:r>
+        <w:rPr>
+          <w:rStyle w:val="Neupadljivoisticanje"/>
+        </w:rPr>
+        <w:t>the</w:t>
+      </w:r>
+      <w:proofErr w:type="spellEnd"/>
+      <w:r>
+        <w:rPr>
+          <w:rStyle w:val="Neupadljivoisticanje"/>
+        </w:rPr>
+        <w:t xml:space="preserve"> </w:t>
+      </w:r>
+      <w:proofErr w:type="spellStart"/>
+      <w:r>
+        <w:rPr>
+          <w:rStyle w:val="Neupadljivoisticanje"/>
+        </w:rPr>
+        <w:t>value</w:t>
+      </w:r>
+      <w:proofErr w:type="spellEnd"/>
+      <w:r>
+        <w:rPr>
+          <w:rStyle w:val="Neupadljivoisticanje"/>
+        </w:rPr>
+        <w:t xml:space="preserve"> is </w:t>
+      </w:r>
+      <w:proofErr w:type="spellStart"/>
+      <w:r>
+        <w:rPr>
+          <w:rStyle w:val="Neupadljivoisticanje"/>
+        </w:rPr>
+        <w:t>extracted</w:t>
+      </w:r>
+      <w:proofErr w:type="spellEnd"/>
+      <w:r>
+        <w:rPr>
+          <w:rStyle w:val="Neupadljivoisticanje"/>
+        </w:rPr>
+        <w:t xml:space="preserve"> </w:t>
+      </w:r>
+      <w:proofErr w:type="spellStart"/>
+      <w:r>
+        <w:rPr>
+          <w:rStyle w:val="Neupadljivoisticanje"/>
+        </w:rPr>
+        <w:t>from</w:t>
+      </w:r>
+      <w:proofErr w:type="spellEnd"/>
+      <w:r>
+        <w:rPr>
+          <w:rStyle w:val="Neupadljivoisticanje"/>
+        </w:rPr>
+        <w:t xml:space="preserve"> id3 </w:t>
+      </w:r>
+      <w:proofErr w:type="spellStart"/>
+      <w:r>
+        <w:rPr>
+          <w:rStyle w:val="Neupadljivoisticanje"/>
+        </w:rPr>
+        <w:t>tags</w:t>
+      </w:r>
+      <w:proofErr w:type="spellEnd"/>
+    </w:p>
+    <w:p>
+      <w:pPr>
+        <w:rPr>
+          <w:rStyle w:val="Neupadljivoisticanje"/>
+        </w:rPr>
+      </w:pPr>
+      <w:proofErr w:type="spellStart"/>
+      <w:r>
+        <w:rPr>
+          <w:rStyle w:val="Neupadljivoisticanje"/>
+        </w:rPr>
+        <w:t>folder</w:t>
+      </w:r>
+      <w:proofErr w:type="spellEnd"/>
+    </w:p>
+    <w:p>
+      <w:pPr>
+        <w:rPr>
+          <w:rStyle w:val="Neupadljivoisticanje"/>
+        </w:rPr>
+      </w:pPr>
+    </w:p>
+    <w:p>
+      <w:pPr>
+        <w:rPr>
+          <w:rStyle w:val="Neupadljivoisticanje"/>
+        </w:rPr>
+      </w:pPr>
+      <w:r>
+        <w:rPr>
+          <w:rStyle w:val="Neupadljivoisticanje"/>
+        </w:rPr>
+        <w:t xml:space="preserve"># pozovi </w:t>
+      </w:r>
+      <w:proofErr w:type="spellStart"/>
+      <w:r>
+        <w:rPr>
+          <w:rStyle w:val="Neupadljivoisticanje"/>
+        </w:rPr>
+        <w:t>sonic</w:t>
+      </w:r>
+      <w:proofErr w:type="spellEnd"/>
+      <w:r>
+        <w:rPr>
+          <w:rStyle w:val="Neupadljivoisticanje"/>
+        </w:rPr>
+        <w:t xml:space="preserve"> </w:t>
+      </w:r>
+      <w:proofErr w:type="spellStart"/>
+      <w:r>
+        <w:rPr>
+          <w:rStyle w:val="Neupadljivoisticanje"/>
+        </w:rPr>
+        <w:t>annotator</w:t>
+      </w:r>
+      <w:proofErr w:type="spellEnd"/>
+      <w:r>
+        <w:rPr>
+          <w:rStyle w:val="Neupadljivoisticanje"/>
+        </w:rPr>
+        <w:t xml:space="preserve"> (ovisno o broju datoteka može trajati jako dugo): 1 ili 0</w:t>
       </w:r>
     </w:p>
     <w:p>
@@ -2349,20 +3980,224 @@
         <w:rPr>
           <w:rStyle w:val="Neupadljivoisticanje"/>
         </w:rPr>
-        <w:t># naredba koja se koristi za sonic annotator (bez staze do foldera s muzikom, to se konkatenira na kraj)</w:t>
-      </w:r>
-    </w:p>
-    <w:p>
-      <w:pPr>
-        <w:rPr>
-          <w:rStyle w:val="Neupadljivoisticanje"/>
-        </w:rPr>
-      </w:pPr>
-      <w:r>
-        <w:rPr>
-          <w:rStyle w:val="Neupadljivoisticanje"/>
-        </w:rPr>
-        <w:t>sonic-annotator.exe -t mfcc -S mean --summary-only --segments 5,20,25,50,55 -w csv --csv-force --csv-basedir . -r</w:t>
+        <w:t xml:space="preserve"># naredba koja se koristi za </w:t>
+      </w:r>
+      <w:proofErr w:type="spellStart"/>
+      <w:r>
+        <w:rPr>
+          <w:rStyle w:val="Neupadljivoisticanje"/>
+        </w:rPr>
+        <w:t>sonic</w:t>
+      </w:r>
+      <w:proofErr w:type="spellEnd"/>
+      <w:r>
+        <w:rPr>
+          <w:rStyle w:val="Neupadljivoisticanje"/>
+        </w:rPr>
+        <w:t xml:space="preserve"> </w:t>
+      </w:r>
+      <w:proofErr w:type="spellStart"/>
+      <w:r>
+        <w:rPr>
+          <w:rStyle w:val="Neupadljivoisticanje"/>
+        </w:rPr>
+        <w:t>annotator</w:t>
+      </w:r>
+      <w:proofErr w:type="spellEnd"/>
+      <w:r>
+        <w:rPr>
+          <w:rStyle w:val="Neupadljivoisticanje"/>
+        </w:rPr>
+        <w:t xml:space="preserve"> (bez staze do </w:t>
+      </w:r>
+      <w:proofErr w:type="spellStart"/>
+      <w:r>
+        <w:rPr>
+          <w:rStyle w:val="Neupadljivoisticanje"/>
+        </w:rPr>
+        <w:t>foldera</w:t>
+      </w:r>
+      <w:proofErr w:type="spellEnd"/>
+      <w:r>
+        <w:rPr>
+          <w:rStyle w:val="Neupadljivoisticanje"/>
+        </w:rPr>
+        <w:t xml:space="preserve"> s muzikom, to se </w:t>
+      </w:r>
+      <w:proofErr w:type="spellStart"/>
+      <w:r>
+        <w:rPr>
+          <w:rStyle w:val="Neupadljivoisticanje"/>
+        </w:rPr>
+        <w:t>konkatenira</w:t>
+      </w:r>
+      <w:proofErr w:type="spellEnd"/>
+      <w:r>
+        <w:rPr>
+          <w:rStyle w:val="Neupadljivoisticanje"/>
+        </w:rPr>
+        <w:t xml:space="preserve"> na kraj)</w:t>
+      </w:r>
+    </w:p>
+    <w:p>
+      <w:pPr>
+        <w:rPr>
+          <w:rStyle w:val="Neupadljivoisticanje"/>
+        </w:rPr>
+      </w:pPr>
+      <w:proofErr w:type="spellStart"/>
+      <w:r>
+        <w:rPr>
+          <w:rStyle w:val="Neupadljivoisticanje"/>
+        </w:rPr>
+        <w:t>sonic</w:t>
+      </w:r>
+      <w:proofErr w:type="spellEnd"/>
+      <w:r>
+        <w:rPr>
+          <w:rStyle w:val="Neupadljivoisticanje"/>
+        </w:rPr>
+        <w:t xml:space="preserve">-annotator.exe -t </w:t>
+      </w:r>
+      <w:proofErr w:type="spellStart"/>
+      <w:r>
+        <w:rPr>
+          <w:rStyle w:val="Neupadljivoisticanje"/>
+        </w:rPr>
+        <w:t>mfcc</w:t>
+      </w:r>
+      <w:proofErr w:type="spellEnd"/>
+      <w:r>
+        <w:rPr>
+          <w:rStyle w:val="Neupadljivoisticanje"/>
+        </w:rPr>
+        <w:t xml:space="preserve"> -S </w:t>
+      </w:r>
+      <w:proofErr w:type="spellStart"/>
+      <w:r>
+        <w:rPr>
+          <w:rStyle w:val="Neupadljivoisticanje"/>
+        </w:rPr>
+        <w:t>mean</w:t>
+      </w:r>
+      <w:proofErr w:type="spellEnd"/>
+      <w:r>
+        <w:rPr>
+          <w:rStyle w:val="Neupadljivoisticanje"/>
+        </w:rPr>
+        <w:t xml:space="preserve"> --</w:t>
+      </w:r>
+      <w:proofErr w:type="spellStart"/>
+      <w:r>
+        <w:rPr>
+          <w:rStyle w:val="Neupadljivoisticanje"/>
+        </w:rPr>
+        <w:t>summary</w:t>
+      </w:r>
+      <w:proofErr w:type="spellEnd"/>
+      <w:r>
+        <w:rPr>
+          <w:rStyle w:val="Neupadljivoisticanje"/>
+        </w:rPr>
+        <w:t>-</w:t>
+      </w:r>
+      <w:proofErr w:type="spellStart"/>
+      <w:r>
+        <w:rPr>
+          <w:rStyle w:val="Neupadljivoisticanje"/>
+        </w:rPr>
+        <w:t>only</w:t>
+      </w:r>
+      <w:proofErr w:type="spellEnd"/>
+      <w:r>
+        <w:rPr>
+          <w:rStyle w:val="Neupadljivoisticanje"/>
+        </w:rPr>
+        <w:t xml:space="preserve"> --</w:t>
+      </w:r>
+      <w:proofErr w:type="spellStart"/>
+      <w:r>
+        <w:rPr>
+          <w:rStyle w:val="Neupadljivoisticanje"/>
+        </w:rPr>
+        <w:t>segments</w:t>
+      </w:r>
+      <w:proofErr w:type="spellEnd"/>
+      <w:r>
+        <w:rPr>
+          <w:rStyle w:val="Neupadljivoisticanje"/>
+        </w:rPr>
+        <w:t xml:space="preserve"> 5,20,25,50,55 -w </w:t>
+      </w:r>
+      <w:proofErr w:type="spellStart"/>
+      <w:r>
+        <w:rPr>
+          <w:rStyle w:val="Neupadljivoisticanje"/>
+        </w:rPr>
+        <w:t>csv</w:t>
+      </w:r>
+      <w:proofErr w:type="spellEnd"/>
+      <w:r>
+        <w:rPr>
+          <w:rStyle w:val="Neupadljivoisticanje"/>
+        </w:rPr>
+        <w:t xml:space="preserve"> --</w:t>
+      </w:r>
+      <w:proofErr w:type="spellStart"/>
+      <w:r>
+        <w:rPr>
+          <w:rStyle w:val="Neupadljivoisticanje"/>
+        </w:rPr>
+        <w:t>csv</w:t>
+      </w:r>
+      <w:proofErr w:type="spellEnd"/>
+      <w:r>
+        <w:rPr>
+          <w:rStyle w:val="Neupadljivoisticanje"/>
+        </w:rPr>
+        <w:t>-</w:t>
+      </w:r>
+      <w:proofErr w:type="spellStart"/>
+      <w:r>
+        <w:rPr>
+          <w:rStyle w:val="Neupadljivoisticanje"/>
+        </w:rPr>
+        <w:t>force</w:t>
+      </w:r>
+      <w:proofErr w:type="spellEnd"/>
+      <w:r>
+        <w:rPr>
+          <w:rStyle w:val="Neupadljivoisticanje"/>
+        </w:rPr>
+        <w:t xml:space="preserve"> --</w:t>
+      </w:r>
+      <w:proofErr w:type="spellStart"/>
+      <w:r>
+        <w:rPr>
+          <w:rStyle w:val="Neupadljivoisticanje"/>
+        </w:rPr>
+        <w:t>csv</w:t>
+      </w:r>
+      <w:proofErr w:type="spellEnd"/>
+      <w:r>
+        <w:rPr>
+          <w:rStyle w:val="Neupadljivoisticanje"/>
+        </w:rPr>
+        <w:t>-</w:t>
+      </w:r>
+      <w:proofErr w:type="spellStart"/>
+      <w:r>
+        <w:rPr>
+          <w:rStyle w:val="Neupadljivoisticanje"/>
+        </w:rPr>
+        <w:t>basedir</w:t>
+      </w:r>
+      <w:proofErr w:type="spellEnd"/>
+      <w:r>
+        <w:rPr>
+          <w:rStyle w:val="Neupadljivoisticanje"/>
+        </w:rPr>
+        <w:t xml:space="preserve"> . -r</w:t>
       </w:r>
     </w:p>
     <w:p>
@@ -2391,124 +4226,308 @@
           <w:rStyle w:val="Neupadljivoisticanje"/>
         </w:rPr>
       </w:pPr>
-      <w:r>
-        <w:rPr>
-          <w:rStyle w:val="Neupadljivoisticanje"/>
-        </w:rPr>
-        <w:t>svm-scale.exe -l 0 -u 1</w:t>
-      </w:r>
-    </w:p>
-    <w:p>
-      <w:pPr>
-        <w:rPr>
-          <w:rStyle w:val="Neupadljivoisticanje"/>
-        </w:rPr>
-      </w:pPr>
-    </w:p>
-    <w:p>
-      <w:pPr>
-        <w:rPr>
-          <w:rStyle w:val="Neupadljivoisticanje"/>
-        </w:rPr>
-      </w:pPr>
-      <w:r>
-        <w:rPr>
-          <w:rStyle w:val="Neupadljivoisticanje"/>
-        </w:rPr>
-        <w:t># klasifikator: libsvm ili kreshvm</w:t>
-      </w:r>
-    </w:p>
-    <w:p>
-      <w:pPr>
-        <w:rPr>
-          <w:rStyle w:val="Neupadljivoisticanje"/>
-        </w:rPr>
-      </w:pPr>
-      <w:r>
-        <w:rPr>
-          <w:rStyle w:val="Neupadljivoisticanje"/>
-        </w:rPr>
-        <w:t># "libsvm" znači koristi biblioteku libsvm</w:t>
-      </w:r>
-    </w:p>
-    <w:p>
-      <w:pPr>
-        <w:rPr>
-          <w:rStyle w:val="Neupadljivoisticanje"/>
-        </w:rPr>
-      </w:pPr>
-      <w:r>
-        <w:rPr>
-          <w:rStyle w:val="Neupadljivoisticanje"/>
-        </w:rPr>
-        <w:t># "kreshvm" je naš klasifikator</w:t>
-      </w:r>
-    </w:p>
-    <w:p>
-      <w:pPr>
-        <w:rPr>
-          <w:rStyle w:val="Neupadljivoisticanje"/>
-        </w:rPr>
-      </w:pPr>
+      <w:proofErr w:type="spellStart"/>
+      <w:r>
+        <w:rPr>
+          <w:rStyle w:val="Neupadljivoisticanje"/>
+        </w:rPr>
+        <w:t>svm</w:t>
+      </w:r>
+      <w:proofErr w:type="spellEnd"/>
+      <w:r>
+        <w:rPr>
+          <w:rStyle w:val="Neupadljivoisticanje"/>
+        </w:rPr>
+        <w:t>-scale.exe -l 0 -u 1</w:t>
+      </w:r>
+    </w:p>
+    <w:p>
+      <w:pPr>
+        <w:rPr>
+          <w:rStyle w:val="Neupadljivoisticanje"/>
+        </w:rPr>
+      </w:pPr>
+    </w:p>
+    <w:p>
+      <w:pPr>
+        <w:rPr>
+          <w:rStyle w:val="Neupadljivoisticanje"/>
+        </w:rPr>
+      </w:pPr>
+      <w:r>
+        <w:rPr>
+          <w:rStyle w:val="Neupadljivoisticanje"/>
+        </w:rPr>
+        <w:t xml:space="preserve"># </w:t>
+      </w:r>
+      <w:proofErr w:type="spellStart"/>
+      <w:r>
+        <w:rPr>
+          <w:rStyle w:val="Neupadljivoisticanje"/>
+        </w:rPr>
+        <w:t>klasifikator</w:t>
+      </w:r>
+      <w:proofErr w:type="spellEnd"/>
+      <w:r>
+        <w:rPr>
+          <w:rStyle w:val="Neupadljivoisticanje"/>
+        </w:rPr>
+        <w:t xml:space="preserve">: </w:t>
+      </w:r>
+      <w:proofErr w:type="spellStart"/>
+      <w:r>
+        <w:rPr>
+          <w:rStyle w:val="Neupadljivoisticanje"/>
+        </w:rPr>
+        <w:t>libsvm</w:t>
+      </w:r>
+      <w:proofErr w:type="spellEnd"/>
+      <w:r>
+        <w:rPr>
+          <w:rStyle w:val="Neupadljivoisticanje"/>
+        </w:rPr>
+        <w:t xml:space="preserve"> ili </w:t>
+      </w:r>
+      <w:proofErr w:type="spellStart"/>
       <w:r>
         <w:rPr>
           <w:rStyle w:val="Neupadljivoisticanje"/>
         </w:rPr>
         <w:t>kreshvm</w:t>
       </w:r>
-    </w:p>
-    <w:p>
-      <w:pPr>
-        <w:rPr>
-          <w:rStyle w:val="Neupadljivoisticanje"/>
-        </w:rPr>
-      </w:pPr>
-    </w:p>
-    <w:p>
-      <w:pPr>
-        <w:rPr>
-          <w:rStyle w:val="Neupadljivoisticanje"/>
-        </w:rPr>
-      </w:pPr>
-      <w:r>
-        <w:rPr>
-          <w:rStyle w:val="Neupadljivoisticanje"/>
-        </w:rPr>
-        <w:t># naredba za libsvm-ov svm-train</w:t>
-      </w:r>
-    </w:p>
-    <w:p>
-      <w:pPr>
-        <w:rPr>
-          <w:rStyle w:val="Neupadljivoisticanje"/>
-        </w:rPr>
-      </w:pPr>
-      <w:r>
-        <w:rPr>
-          <w:rStyle w:val="Neupadljivoisticanje"/>
-        </w:rPr>
-        <w:t>svm-train -s 0 -c 100 -g 0.1 -v 5</w:t>
-      </w:r>
-    </w:p>
-    <w:p>
-      <w:pPr>
-        <w:rPr>
-          <w:rStyle w:val="Neupadljivoisticanje"/>
-        </w:rPr>
-      </w:pPr>
-    </w:p>
-    <w:p>
-      <w:pPr>
-        <w:rPr>
-          <w:rStyle w:val="Neupadljivoisticanje"/>
-        </w:rPr>
-      </w:pPr>
-      <w:r>
-        <w:rPr>
-          <w:rStyle w:val="Neupadljivoisticanje"/>
-        </w:rPr>
-        <w:t># naredba za treniranje našeg klasifikatora kreshvm</w:t>
-      </w:r>
+      <w:proofErr w:type="spellEnd"/>
+    </w:p>
+    <w:p>
+      <w:pPr>
+        <w:rPr>
+          <w:rStyle w:val="Neupadljivoisticanje"/>
+        </w:rPr>
+      </w:pPr>
+      <w:r>
+        <w:rPr>
+          <w:rStyle w:val="Neupadljivoisticanje"/>
+        </w:rPr>
+        <w:t># "</w:t>
+      </w:r>
+      <w:proofErr w:type="spellStart"/>
+      <w:r>
+        <w:rPr>
+          <w:rStyle w:val="Neupadljivoisticanje"/>
+        </w:rPr>
+        <w:t>libsvm</w:t>
+      </w:r>
+      <w:proofErr w:type="spellEnd"/>
+      <w:r>
+        <w:rPr>
+          <w:rStyle w:val="Neupadljivoisticanje"/>
+        </w:rPr>
+        <w:t xml:space="preserve">" znači koristi biblioteku </w:t>
+      </w:r>
+      <w:proofErr w:type="spellStart"/>
+      <w:r>
+        <w:rPr>
+          <w:rStyle w:val="Neupadljivoisticanje"/>
+        </w:rPr>
+        <w:t>libsvm</w:t>
+      </w:r>
+      <w:proofErr w:type="spellEnd"/>
+    </w:p>
+    <w:p>
+      <w:pPr>
+        <w:rPr>
+          <w:rStyle w:val="Neupadljivoisticanje"/>
+        </w:rPr>
+      </w:pPr>
+      <w:r>
+        <w:rPr>
+          <w:rStyle w:val="Neupadljivoisticanje"/>
+        </w:rPr>
+        <w:t># "</w:t>
+      </w:r>
+      <w:proofErr w:type="spellStart"/>
+      <w:r>
+        <w:rPr>
+          <w:rStyle w:val="Neupadljivoisticanje"/>
+        </w:rPr>
+        <w:t>kreshvm</w:t>
+      </w:r>
+      <w:proofErr w:type="spellEnd"/>
+      <w:r>
+        <w:rPr>
+          <w:rStyle w:val="Neupadljivoisticanje"/>
+        </w:rPr>
+        <w:t xml:space="preserve">" je naš </w:t>
+      </w:r>
+      <w:proofErr w:type="spellStart"/>
+      <w:r>
+        <w:rPr>
+          <w:rStyle w:val="Neupadljivoisticanje"/>
+        </w:rPr>
+        <w:t>klasifikator</w:t>
+      </w:r>
+      <w:proofErr w:type="spellEnd"/>
+    </w:p>
+    <w:p>
+      <w:pPr>
+        <w:rPr>
+          <w:rStyle w:val="Neupadljivoisticanje"/>
+        </w:rPr>
+      </w:pPr>
+      <w:proofErr w:type="spellStart"/>
+      <w:r>
+        <w:rPr>
+          <w:rStyle w:val="Neupadljivoisticanje"/>
+        </w:rPr>
+        <w:t>kreshvm</w:t>
+      </w:r>
+      <w:proofErr w:type="spellEnd"/>
+    </w:p>
+    <w:p>
+      <w:pPr>
+        <w:rPr>
+          <w:rStyle w:val="Neupadljivoisticanje"/>
+        </w:rPr>
+      </w:pPr>
+    </w:p>
+    <w:p>
+      <w:pPr>
+        <w:rPr>
+          <w:rStyle w:val="Neupadljivoisticanje"/>
+        </w:rPr>
+      </w:pPr>
+      <w:r>
+        <w:rPr>
+          <w:rStyle w:val="Neupadljivoisticanje"/>
+        </w:rPr>
+        <w:t xml:space="preserve"># naredba za </w:t>
+      </w:r>
+      <w:proofErr w:type="spellStart"/>
+      <w:r>
+        <w:rPr>
+          <w:rStyle w:val="Neupadljivoisticanje"/>
+        </w:rPr>
+        <w:t>libsvm</w:t>
+      </w:r>
+      <w:proofErr w:type="spellEnd"/>
+      <w:r>
+        <w:rPr>
+          <w:rStyle w:val="Neupadljivoisticanje"/>
+        </w:rPr>
+        <w:t>-</w:t>
+      </w:r>
+      <w:proofErr w:type="spellStart"/>
+      <w:r>
+        <w:rPr>
+          <w:rStyle w:val="Neupadljivoisticanje"/>
+        </w:rPr>
+        <w:t>ov</w:t>
+      </w:r>
+      <w:proofErr w:type="spellEnd"/>
+      <w:r>
+        <w:rPr>
+          <w:rStyle w:val="Neupadljivoisticanje"/>
+        </w:rPr>
+        <w:t xml:space="preserve"> </w:t>
+      </w:r>
+      <w:proofErr w:type="spellStart"/>
+      <w:r>
+        <w:rPr>
+          <w:rStyle w:val="Neupadljivoisticanje"/>
+        </w:rPr>
+        <w:t>svm</w:t>
+      </w:r>
+      <w:proofErr w:type="spellEnd"/>
+      <w:r>
+        <w:rPr>
+          <w:rStyle w:val="Neupadljivoisticanje"/>
+        </w:rPr>
+        <w:t>-</w:t>
+      </w:r>
+      <w:proofErr w:type="spellStart"/>
+      <w:r>
+        <w:rPr>
+          <w:rStyle w:val="Neupadljivoisticanje"/>
+        </w:rPr>
+        <w:t>train</w:t>
+      </w:r>
+      <w:proofErr w:type="spellEnd"/>
+    </w:p>
+    <w:p>
+      <w:pPr>
+        <w:rPr>
+          <w:rStyle w:val="Neupadljivoisticanje"/>
+        </w:rPr>
+      </w:pPr>
+      <w:proofErr w:type="spellStart"/>
+      <w:r>
+        <w:rPr>
+          <w:rStyle w:val="Neupadljivoisticanje"/>
+        </w:rPr>
+        <w:t>svm</w:t>
+      </w:r>
+      <w:proofErr w:type="spellEnd"/>
+      <w:r>
+        <w:rPr>
+          <w:rStyle w:val="Neupadljivoisticanje"/>
+        </w:rPr>
+        <w:t>-</w:t>
+      </w:r>
+      <w:proofErr w:type="spellStart"/>
+      <w:r>
+        <w:rPr>
+          <w:rStyle w:val="Neupadljivoisticanje"/>
+        </w:rPr>
+        <w:t>train</w:t>
+      </w:r>
+      <w:proofErr w:type="spellEnd"/>
+      <w:r>
+        <w:rPr>
+          <w:rStyle w:val="Neupadljivoisticanje"/>
+        </w:rPr>
+        <w:t xml:space="preserve"> -s 0 -c 100 -g 0.1 -v 5</w:t>
+      </w:r>
+    </w:p>
+    <w:p>
+      <w:pPr>
+        <w:rPr>
+          <w:rStyle w:val="Neupadljivoisticanje"/>
+        </w:rPr>
+      </w:pPr>
+    </w:p>
+    <w:p>
+      <w:pPr>
+        <w:rPr>
+          <w:rStyle w:val="Neupadljivoisticanje"/>
+        </w:rPr>
+      </w:pPr>
+      <w:r>
+        <w:rPr>
+          <w:rStyle w:val="Neupadljivoisticanje"/>
+        </w:rPr>
+        <w:t xml:space="preserve"># naredba za treniranje našeg </w:t>
+      </w:r>
+      <w:proofErr w:type="spellStart"/>
+      <w:r>
+        <w:rPr>
+          <w:rStyle w:val="Neupadljivoisticanje"/>
+        </w:rPr>
+        <w:t>klasifikatora</w:t>
+      </w:r>
+      <w:proofErr w:type="spellEnd"/>
+      <w:r>
+        <w:rPr>
+          <w:rStyle w:val="Neupadljivoisticanje"/>
+        </w:rPr>
+        <w:t xml:space="preserve"> </w:t>
+      </w:r>
+      <w:proofErr w:type="spellStart"/>
+      <w:r>
+        <w:rPr>
+          <w:rStyle w:val="Neupadljivoisticanje"/>
+        </w:rPr>
+        <w:t>kreshvm</w:t>
+      </w:r>
+      <w:proofErr w:type="spellEnd"/>
     </w:p>
     <w:p>
       <w:pPr>
@@ -2542,44 +4561,68 @@
           <w:rStyle w:val="Neupadljivoisticanje"/>
         </w:rPr>
       </w:pPr>
-      <w:r>
-        <w:rPr>
-          <w:rStyle w:val="Neupadljivoisticanje"/>
-        </w:rPr>
-        <w:t>kreshvm_train.exe 64 5 2 5</w:t>
-      </w:r>
-    </w:p>
-    <w:p>
-      <w:pPr>
-        <w:rPr>
-          <w:rStyle w:val="Neupadljivoisticanje"/>
-        </w:rPr>
-      </w:pPr>
-    </w:p>
-    <w:p>
-      <w:pPr>
-        <w:rPr>
-          <w:rStyle w:val="Neupadljivoisticanje"/>
-        </w:rPr>
-      </w:pPr>
-      <w:r>
-        <w:rPr>
-          <w:rStyle w:val="Neupadljivoisticanje"/>
-        </w:rPr>
-        <w:t># testiranje našeg klasifikatora</w:t>
-      </w:r>
-    </w:p>
-    <w:p>
-      <w:pPr>
-        <w:rPr>
-          <w:rStyle w:val="Neupadljivoisticanje"/>
-        </w:rPr>
-      </w:pPr>
-      <w:r>
-        <w:rPr>
-          <w:rStyle w:val="Neupadljivoisticanje"/>
-        </w:rPr>
-        <w:t>kreshvm_test.exe</w:t>
+      <w:proofErr w:type="spellStart"/>
+      <w:r>
+        <w:rPr>
+          <w:rStyle w:val="Neupadljivoisticanje"/>
+        </w:rPr>
+        <w:t>kreshvm</w:t>
+      </w:r>
+      <w:proofErr w:type="spellEnd"/>
+      <w:r>
+        <w:rPr>
+          <w:rStyle w:val="Neupadljivoisticanje"/>
+        </w:rPr>
+        <w:t>_train.exe 64 5 2 5</w:t>
+      </w:r>
+    </w:p>
+    <w:p>
+      <w:pPr>
+        <w:rPr>
+          <w:rStyle w:val="Neupadljivoisticanje"/>
+        </w:rPr>
+      </w:pPr>
+    </w:p>
+    <w:p>
+      <w:pPr>
+        <w:rPr>
+          <w:rStyle w:val="Neupadljivoisticanje"/>
+        </w:rPr>
+      </w:pPr>
+      <w:r>
+        <w:rPr>
+          <w:rStyle w:val="Neupadljivoisticanje"/>
+        </w:rPr>
+        <w:t xml:space="preserve"># testiranje našeg </w:t>
+      </w:r>
+      <w:proofErr w:type="spellStart"/>
+      <w:r>
+        <w:rPr>
+          <w:rStyle w:val="Neupadljivoisticanje"/>
+        </w:rPr>
+        <w:t>klasifikatora</w:t>
+      </w:r>
+      <w:proofErr w:type="spellEnd"/>
+    </w:p>
+    <w:p>
+      <w:pPr>
+        <w:rPr>
+          <w:rStyle w:val="Neupadljivoisticanje"/>
+        </w:rPr>
+      </w:pPr>
+      <w:proofErr w:type="spellStart"/>
+      <w:r>
+        <w:rPr>
+          <w:rStyle w:val="Neupadljivoisticanje"/>
+        </w:rPr>
+        <w:t>kreshvm</w:t>
+      </w:r>
+      <w:proofErr w:type="spellEnd"/>
+      <w:r>
+        <w:rPr>
+          <w:rStyle w:val="Neupadljivoisticanje"/>
+        </w:rPr>
+        <w:t>_test.exe</w:t>
       </w:r>
     </w:p>
     <w:p>
@@ -2631,7 +4674,103 @@
     <w:p/>
     <w:p>
       <w:r>
-        <w:t>Pretpostavimo da se na računalu pod "D:\glazba" nalaze 3 kazala „jazz“, „classical“ i „rock“ u kojima se dalje nalaze kazala izvođača i albuma (proizvoljne dubine, npr. „D:\glazba\rock\Led Zeppelin\The Song Remains The Same\Rain Song.mp3“ je dozvoljena staza), a negdje u njima razne glazbene datoteke odgovarajućeg žanra (dakle sve rock pjesme su negdje u folderu „rock“).</w:t>
+        <w:t>Pretpostavimo da se na računalu pod "D:\glazba" nalaze 3 kazala „</w:t>
+      </w:r>
+      <w:proofErr w:type="spellStart"/>
+      <w:r>
+        <w:t>jazz</w:t>
+      </w:r>
+      <w:proofErr w:type="spellEnd"/>
+      <w:r>
+        <w:t>“, „</w:t>
+      </w:r>
+      <w:proofErr w:type="spellStart"/>
+      <w:r>
+        <w:t>classical</w:t>
+      </w:r>
+      <w:proofErr w:type="spellEnd"/>
+      <w:r>
+        <w:t>“ i „</w:t>
+      </w:r>
+      <w:proofErr w:type="spellStart"/>
+      <w:r>
+        <w:t>rock</w:t>
+      </w:r>
+      <w:proofErr w:type="spellEnd"/>
+      <w:r>
+        <w:t xml:space="preserve">“ u kojima se dalje nalaze kazala izvođača i albuma (proizvoljne dubine, </w:t>
+      </w:r>
+      <w:proofErr w:type="spellStart"/>
+      <w:r>
+        <w:t>npr</w:t>
+      </w:r>
+      <w:proofErr w:type="spellEnd"/>
+      <w:r>
+        <w:t>. „D:\glazba\</w:t>
+      </w:r>
+      <w:proofErr w:type="spellStart"/>
+      <w:r>
+        <w:t>rock</w:t>
+      </w:r>
+      <w:proofErr w:type="spellEnd"/>
+      <w:r>
+        <w:t>\Led Zeppelin\</w:t>
+      </w:r>
+      <w:proofErr w:type="spellStart"/>
+      <w:r>
+        <w:t>The</w:t>
+      </w:r>
+      <w:proofErr w:type="spellEnd"/>
+      <w:r>
+        <w:t xml:space="preserve"> Song </w:t>
+      </w:r>
+      <w:proofErr w:type="spellStart"/>
+      <w:r>
+        <w:t>Remains</w:t>
+      </w:r>
+      <w:proofErr w:type="spellEnd"/>
+      <w:r>
+        <w:t xml:space="preserve"> </w:t>
+      </w:r>
+      <w:proofErr w:type="spellStart"/>
+      <w:r>
+        <w:t>The</w:t>
+      </w:r>
+      <w:proofErr w:type="spellEnd"/>
+      <w:r>
+        <w:t xml:space="preserve"> Same\</w:t>
+      </w:r>
+      <w:proofErr w:type="spellStart"/>
+      <w:r>
+        <w:t>Rain</w:t>
+      </w:r>
+      <w:proofErr w:type="spellEnd"/>
+      <w:r>
+        <w:t xml:space="preserve"> Song.mp3“ je dozvoljena staza), a negdje u njima razne glazbene datoteke odgovarajućeg žanra (dakle sve </w:t>
+      </w:r>
+      <w:proofErr w:type="spellStart"/>
+      <w:r>
+        <w:t>rock</w:t>
+      </w:r>
+      <w:proofErr w:type="spellEnd"/>
+      <w:r>
+        <w:t xml:space="preserve"> pjesme su negdje u </w:t>
+      </w:r>
+      <w:proofErr w:type="spellStart"/>
+      <w:r>
+        <w:t>folderu</w:t>
+      </w:r>
+      <w:proofErr w:type="spellEnd"/>
+      <w:r>
+        <w:t xml:space="preserve"> „</w:t>
+      </w:r>
+      <w:proofErr w:type="spellStart"/>
+      <w:r>
+        <w:t>rock</w:t>
+      </w:r>
+      <w:proofErr w:type="spellEnd"/>
+      <w:r>
+        <w:t>“).</w:t>
       </w:r>
     </w:p>
     <w:p/>
@@ -2643,7 +4782,15 @@
     <w:p/>
     <w:p>
       <w:r>
-        <w:t>Tada postavljamo sljedeće parametre konfiguracijske datoteke conf-file.txt:</w:t>
+        <w:t xml:space="preserve">Tada postavljamo sljedeće parametre konfiguracijske datoteke </w:t>
+      </w:r>
+      <w:proofErr w:type="spellStart"/>
+      <w:r>
+        <w:t>conf</w:t>
+      </w:r>
+      <w:proofErr w:type="spellEnd"/>
+      <w:r>
+        <w:t>-file.txt:</w:t>
       </w:r>
     </w:p>
     <w:p>
@@ -2653,8 +4800,29 @@
     </w:p>
     <w:p>
       <w:r>
-        <w:t>- žanrovi koji se žele podržavati - jazz,rock,classical</w:t>
-      </w:r>
+        <w:t xml:space="preserve">- žanrovi koji se žele podržavati - </w:t>
+      </w:r>
+      <w:proofErr w:type="spellStart"/>
+      <w:r>
+        <w:t>jazz</w:t>
+      </w:r>
+      <w:proofErr w:type="spellEnd"/>
+      <w:r>
+        <w:t>,</w:t>
+      </w:r>
+      <w:proofErr w:type="spellStart"/>
+      <w:r>
+        <w:t>rock</w:t>
+      </w:r>
+      <w:proofErr w:type="spellEnd"/>
+      <w:r>
+        <w:t>,</w:t>
+      </w:r>
+      <w:proofErr w:type="spellStart"/>
+      <w:r>
+        <w:t>classical</w:t>
+      </w:r>
+      <w:proofErr w:type="spellEnd"/>
     </w:p>
     <w:p>
       <w:r>
@@ -2663,12 +4831,41 @@
     </w:p>
     <w:p>
       <w:r>
-        <w:t>- željena metoda za određivanje žanra - folder</w:t>
-      </w:r>
-    </w:p>
-    <w:p>
-      <w:r>
-        <w:t>(zato što kazalo (engl. folder) određuje ispravni žanr, a ne id3 tag)</w:t>
+        <w:t xml:space="preserve">- željena metoda za određivanje žanra - </w:t>
+      </w:r>
+      <w:proofErr w:type="spellStart"/>
+      <w:r>
+        <w:t>folder</w:t>
+      </w:r>
+      <w:proofErr w:type="spellEnd"/>
+    </w:p>
+    <w:p>
+      <w:r>
+        <w:t>(zato što kazalo (</w:t>
+      </w:r>
+      <w:proofErr w:type="spellStart"/>
+      <w:r>
+        <w:t>engl</w:t>
+      </w:r>
+      <w:proofErr w:type="spellEnd"/>
+      <w:r>
+        <w:t xml:space="preserve">. </w:t>
+      </w:r>
+      <w:proofErr w:type="spellStart"/>
+      <w:r>
+        <w:t>folder</w:t>
+      </w:r>
+      <w:proofErr w:type="spellEnd"/>
+      <w:r>
+        <w:t xml:space="preserve">) određuje ispravni žanr, a ne id3 </w:t>
+      </w:r>
+      <w:proofErr w:type="spellStart"/>
+      <w:r>
+        <w:t>tag</w:t>
+      </w:r>
+      <w:proofErr w:type="spellEnd"/>
+      <w:r>
+        <w:t>)</w:t>
       </w:r>
     </w:p>
     <w:p>
@@ -2678,7 +4875,23 @@
     </w:p>
     <w:p>
       <w:r>
-        <w:t>- pozovi sonic annotator - 1</w:t>
+        <w:t xml:space="preserve">- pozovi </w:t>
+      </w:r>
+      <w:proofErr w:type="spellStart"/>
+      <w:r>
+        <w:t>sonic</w:t>
+      </w:r>
+      <w:proofErr w:type="spellEnd"/>
+      <w:r>
+        <w:t xml:space="preserve"> </w:t>
+      </w:r>
+      <w:proofErr w:type="spellStart"/>
+      <w:r>
+        <w:t>annotator</w:t>
+      </w:r>
+      <w:proofErr w:type="spellEnd"/>
+      <w:r>
+        <w:t xml:space="preserve"> - 1</w:t>
       </w:r>
     </w:p>
     <w:p>
@@ -2688,12 +4901,33 @@
     </w:p>
     <w:p>
       <w:r>
-        <w:t>- klasifikator - kreshvm</w:t>
-      </w:r>
-    </w:p>
-    <w:p>
-      <w:r>
-        <w:t>(ovo je naš klasifikator pa vjerojatno njega želimo testirati)</w:t>
+        <w:t xml:space="preserve">- </w:t>
+      </w:r>
+      <w:proofErr w:type="spellStart"/>
+      <w:r>
+        <w:t>klasifikator</w:t>
+      </w:r>
+      <w:proofErr w:type="spellEnd"/>
+      <w:r>
+        <w:t xml:space="preserve"> - </w:t>
+      </w:r>
+      <w:proofErr w:type="spellStart"/>
+      <w:r>
+        <w:t>kreshvm</w:t>
+      </w:r>
+      <w:proofErr w:type="spellEnd"/>
+    </w:p>
+    <w:p>
+      <w:r>
+        <w:t xml:space="preserve">(ovo je naš </w:t>
+      </w:r>
+      <w:proofErr w:type="spellStart"/>
+      <w:r>
+        <w:t>klasifikator</w:t>
+      </w:r>
+      <w:proofErr w:type="spellEnd"/>
+      <w:r>
+        <w:t xml:space="preserve"> pa vjerojatno njega želimo testirati)</w:t>
       </w:r>
     </w:p>
     <w:p/>
@@ -2705,13 +4939,37 @@
     <w:p/>
     <w:p>
       <w:r>
-        <w:t>Kako to točno zapisati u "conf-file.txt" vidljivo je u prethodnom odjeljku jer upravo ta datoteka odgovara ovom primjeru.</w:t>
+        <w:t>Kako to točno zapisati u "</w:t>
+      </w:r>
+      <w:proofErr w:type="spellStart"/>
+      <w:r>
+        <w:t>conf</w:t>
+      </w:r>
+      <w:proofErr w:type="spellEnd"/>
+      <w:r>
+        <w:t>-file.txt" vidljivo je u prethodnom odjeljku jer upravo ta datoteka odgovara ovom primjeru.</w:t>
       </w:r>
     </w:p>
     <w:p/>
     <w:p>
       <w:r>
-        <w:t>Nakon što smo to podesili dovoljno je pokrenuti "music_genre_classifier.exe" i ako sve odradi dobro, na kraju će se ispisati postotak uspješno klasificiranih testnih glazbenih datoteka (onih 20% koje nisu bile korištene za učenje SVM-a).</w:t>
+        <w:t>Nakon što smo to podesili dovoljno je pokrenuti "</w:t>
+      </w:r>
+      <w:proofErr w:type="spellStart"/>
+      <w:r>
+        <w:t>music</w:t>
+      </w:r>
+      <w:proofErr w:type="spellEnd"/>
+      <w:r>
+        <w:t>_</w:t>
+      </w:r>
+      <w:proofErr w:type="spellStart"/>
+      <w:r>
+        <w:t>genre</w:t>
+      </w:r>
+      <w:proofErr w:type="spellEnd"/>
+      <w:r>
+        <w:t>_classifier.exe" i ako sve odradi dobro, na kraju će se ispisati postotak uspješno klasificiranih testnih glazbenih datoteka (onih 20% koje nisu bile korištene za učenje SVM-a).</w:t>
       </w:r>
     </w:p>
     <w:p/>
@@ -2729,31 +4987,119 @@
     <w:p/>
     <w:p>
       <w:r>
-        <w:t>Recimo da želimo promijeniti neki parametar i ponovno testirati klasifikator, s novim parametarom korištenim pri učenju. Daleko najsporiji dio rada aplikacije je izlučivanje značajki uz pomoć Sonic Annotatora.</w:t>
+        <w:t xml:space="preserve">Recimo da želimo promijeniti neki parametar i ponovno testirati </w:t>
+      </w:r>
+      <w:proofErr w:type="spellStart"/>
+      <w:r>
+        <w:t>klasifikator</w:t>
+      </w:r>
+      <w:proofErr w:type="spellEnd"/>
+      <w:r>
+        <w:t xml:space="preserve">, s novim </w:t>
+      </w:r>
+      <w:proofErr w:type="spellStart"/>
+      <w:r>
+        <w:t>parametarom</w:t>
+      </w:r>
+      <w:proofErr w:type="spellEnd"/>
+      <w:r>
+        <w:t xml:space="preserve"> korištenim pri učenju. Daleko najsporiji dio rada aplikacije je izlučivanje značajki uz pomoć </w:t>
+      </w:r>
+      <w:proofErr w:type="spellStart"/>
+      <w:r>
+        <w:t>Sonic</w:t>
+      </w:r>
+      <w:proofErr w:type="spellEnd"/>
+      <w:r>
+        <w:t xml:space="preserve"> </w:t>
+      </w:r>
+      <w:proofErr w:type="spellStart"/>
+      <w:r>
+        <w:t>Annotatora</w:t>
+      </w:r>
+      <w:proofErr w:type="spellEnd"/>
+      <w:r>
+        <w:t>.</w:t>
       </w:r>
     </w:p>
     <w:p/>
     <w:p>
       <w:r>
-        <w:t>Da ne bi ponovno morali čekati vrlo dug proces obrade glazbenih datoteka, možemo ubrzati proces tako da ne pozivamo Sonic Annotator.</w:t>
+        <w:t xml:space="preserve">Da ne bi ponovno morali čekati vrlo dug proces obrade glazbenih datoteka, možemo ubrzati proces tako da ne pozivamo </w:t>
+      </w:r>
+      <w:proofErr w:type="spellStart"/>
+      <w:r>
+        <w:t>Sonic</w:t>
+      </w:r>
+      <w:proofErr w:type="spellEnd"/>
+      <w:r>
+        <w:t xml:space="preserve"> </w:t>
+      </w:r>
+      <w:proofErr w:type="spellStart"/>
+      <w:r>
+        <w:t>Annotator</w:t>
+      </w:r>
+      <w:proofErr w:type="spellEnd"/>
+      <w:r>
+        <w:t>.</w:t>
       </w:r>
     </w:p>
     <w:p/>
     <w:p>
       <w:r>
-        <w:t>To se postavlja u konfiguracijskoj datoteci pišući pod pozovi sonic annotator - 0</w:t>
+        <w:t xml:space="preserve">To se postavlja u konfiguracijskoj datoteci pišući pod pozovi </w:t>
+      </w:r>
+      <w:proofErr w:type="spellStart"/>
+      <w:r>
+        <w:t>sonic</w:t>
+      </w:r>
+      <w:proofErr w:type="spellEnd"/>
+      <w:r>
+        <w:t xml:space="preserve"> </w:t>
+      </w:r>
+      <w:proofErr w:type="spellStart"/>
+      <w:r>
+        <w:t>annotator</w:t>
+      </w:r>
+      <w:proofErr w:type="spellEnd"/>
+      <w:r>
+        <w:t xml:space="preserve"> - 0</w:t>
       </w:r>
     </w:p>
     <w:p/>
     <w:p>
       <w:r>
-        <w:t xml:space="preserve">NAPOMENA: ukoliko se želi koristiti ovo ubrzanje, u kazalu "working bundle" zajedno s izvršnim datotekama moraju biti </w:t>
-      </w:r>
+        <w:t>NAPOMENA: ukoliko se želi koristiti ovo ubrzanje, u kazalu "</w:t>
+      </w:r>
+      <w:proofErr w:type="spellStart"/>
+      <w:r>
+        <w:t>working</w:t>
+      </w:r>
+      <w:proofErr w:type="spellEnd"/>
+      <w:r>
+        <w:t xml:space="preserve"> </w:t>
+      </w:r>
+      <w:proofErr w:type="spellStart"/>
+      <w:r>
+        <w:t>bundle</w:t>
+      </w:r>
+      <w:proofErr w:type="spellEnd"/>
+      <w:r>
+        <w:t xml:space="preserve">" zajedno s izvršnim datotekama moraju biti </w:t>
+      </w:r>
+      <w:proofErr w:type="spellStart"/>
       <w:r>
         <w:rPr>
           <w:b/>
         </w:rPr>
-        <w:t>.csv datoteke</w:t>
+        <w:t>.csv</w:t>
+      </w:r>
+      <w:proofErr w:type="spellEnd"/>
+      <w:r>
+        <w:rPr>
+          <w:b/>
+        </w:rPr>
+        <w:t xml:space="preserve"> datoteke</w:t>
       </w:r>
       <w:r>
         <w:t xml:space="preserve"> svih onih glazbenih datoteka </w:t>
@@ -2789,7 +5135,511 @@
       <w:bookmarkEnd w:id="14"/>
     </w:p>
     <w:p/>
+    <w:p>
+      <w:pPr>
+        <w:pStyle w:val="Naslov3"/>
+      </w:pPr>
+      <w:r>
+        <w:t>Baze</w:t>
+      </w:r>
+      <w:r>
+        <w:t xml:space="preserve"> pjesama</w:t>
+      </w:r>
+    </w:p>
     <w:p/>
+    <w:p>
+      <w:r>
+        <w:t>Za testiranje smo koristili više baza:</w:t>
+      </w:r>
+    </w:p>
+    <w:p>
+      <w:pPr>
+        <w:pStyle w:val="Odlomakpopisa"/>
+        <w:numPr>
+          <w:ilvl w:val="0"/>
+          <w:numId w:val="3"/>
+        </w:numPr>
+      </w:pPr>
+      <w:r>
+        <w:t xml:space="preserve">ISMIR – Na konferenciji ISMIR 2004. je objavljena baza pjesama za natjecanje u raspoznavanju žanrova. Sastoji se od 8 žanrova. Mana je što neki razredi imaju svega nekoliko pjesama. Baza je dostupna za </w:t>
+      </w:r>
+      <w:proofErr w:type="spellStart"/>
+      <w:r>
+        <w:t>download</w:t>
+      </w:r>
+      <w:proofErr w:type="spellEnd"/>
+      <w:r>
+        <w:t xml:space="preserve"> na adresi </w:t>
+      </w:r>
+      <w:hyperlink r:id="rId11" w:history="1">
+        <w:r>
+          <w:rPr>
+            <w:rStyle w:val="Hiperveza"/>
+          </w:rPr>
+          <w:t>http://ismir2004.ismir.net/genre_contest/index.html</w:t>
+        </w:r>
+      </w:hyperlink>
+    </w:p>
+    <w:p>
+      <w:pPr>
+        <w:pStyle w:val="Odlomakpopisa"/>
+        <w:numPr>
+          <w:ilvl w:val="0"/>
+          <w:numId w:val="3"/>
+        </w:numPr>
+      </w:pPr>
+      <w:r>
+        <w:t>GTZAN</w:t>
+      </w:r>
+    </w:p>
+    <w:p>
+      <w:pPr>
+        <w:pStyle w:val="Odlomakpopisa"/>
+        <w:numPr>
+          <w:ilvl w:val="0"/>
+          <w:numId w:val="3"/>
+        </w:numPr>
+      </w:pPr>
+      <w:r>
+        <w:t>osobna –</w:t>
+      </w:r>
+    </w:p>
+    <w:p>
+      <w:r>
+        <w:t>Rezultati s variranjem baza:</w:t>
+      </w:r>
+    </w:p>
+    <w:tbl>
+      <w:tblPr>
+        <w:tblStyle w:val="Reetkatablice"/>
+        <w:tblW w:w="0" w:type="auto"/>
+        <w:tblLook w:val="04A0"/>
+      </w:tblPr>
+      <w:tblGrid>
+        <w:gridCol w:w="1034"/>
+        <w:gridCol w:w="1030"/>
+        <w:gridCol w:w="1161"/>
+        <w:gridCol w:w="1430"/>
+        <w:gridCol w:w="1727"/>
+        <w:gridCol w:w="1102"/>
+        <w:gridCol w:w="1804"/>
+      </w:tblGrid>
+      <w:tr>
+        <w:trPr>
+          <w:trHeight w:val="300"/>
+        </w:trPr>
+        <w:tc>
+          <w:tcPr>
+            <w:tcW w:w="1035" w:type="dxa"/>
+            <w:noWrap/>
+            <w:hideMark/>
+          </w:tcPr>
+          <w:p>
+            <w:r>
+              <w:t>Baza</w:t>
+            </w:r>
+          </w:p>
+        </w:tc>
+        <w:tc>
+          <w:tcPr>
+            <w:tcW w:w="1031" w:type="dxa"/>
+            <w:noWrap/>
+            <w:hideMark/>
+          </w:tcPr>
+          <w:p>
+            <w:r>
+              <w:t>broj žanrova</w:t>
+            </w:r>
+          </w:p>
+        </w:tc>
+        <w:tc>
+          <w:tcPr>
+            <w:tcW w:w="1161" w:type="dxa"/>
+            <w:noWrap/>
+            <w:hideMark/>
+          </w:tcPr>
+          <w:p>
+            <w:r>
+              <w:t>značajk</w:t>
+            </w:r>
+            <w:r>
+              <w:t>e</w:t>
+            </w:r>
+          </w:p>
+        </w:tc>
+        <w:tc>
+          <w:tcPr>
+            <w:tcW w:w="1430" w:type="dxa"/>
+            <w:noWrap/>
+            <w:hideMark/>
+          </w:tcPr>
+          <w:p>
+            <w:proofErr w:type="spellStart"/>
+            <w:r>
+              <w:t>klasifikator</w:t>
+            </w:r>
+            <w:proofErr w:type="spellEnd"/>
+          </w:p>
+        </w:tc>
+        <w:tc>
+          <w:tcPr>
+            <w:tcW w:w="1727" w:type="dxa"/>
+            <w:noWrap/>
+            <w:hideMark/>
+          </w:tcPr>
+          <w:p>
+            <w:r>
+              <w:t>parametri</w:t>
+            </w:r>
+          </w:p>
+        </w:tc>
+        <w:tc>
+          <w:tcPr>
+            <w:tcW w:w="1100" w:type="dxa"/>
+            <w:noWrap/>
+            <w:hideMark/>
+          </w:tcPr>
+          <w:p>
+            <w:r>
+              <w:t>treniranje (%)</w:t>
+            </w:r>
+          </w:p>
+        </w:tc>
+        <w:tc>
+          <w:tcPr>
+            <w:tcW w:w="1804" w:type="dxa"/>
+            <w:noWrap/>
+            <w:hideMark/>
+          </w:tcPr>
+          <w:p>
+            <w:r>
+              <w:t>najbolja dobivena točnost klasifikacije (%)</w:t>
+            </w:r>
+          </w:p>
+        </w:tc>
+      </w:tr>
+      <w:tr>
+        <w:trPr>
+          <w:trHeight w:val="300"/>
+        </w:trPr>
+        <w:tc>
+          <w:tcPr>
+            <w:tcW w:w="1035" w:type="dxa"/>
+            <w:noWrap/>
+            <w:hideMark/>
+          </w:tcPr>
+          <w:p>
+            <w:proofErr w:type="spellStart"/>
+            <w:r>
+              <w:t>ismir</w:t>
+            </w:r>
+            <w:proofErr w:type="spellEnd"/>
+          </w:p>
+        </w:tc>
+        <w:tc>
+          <w:tcPr>
+            <w:tcW w:w="1031" w:type="dxa"/>
+            <w:noWrap/>
+            <w:hideMark/>
+          </w:tcPr>
+          <w:p>
+            <w:r>
+              <w:t>8</w:t>
+            </w:r>
+          </w:p>
+        </w:tc>
+        <w:tc>
+          <w:tcPr>
+            <w:tcW w:w="1161" w:type="dxa"/>
+            <w:noWrap/>
+            <w:hideMark/>
+          </w:tcPr>
+          <w:p>
+            <w:proofErr w:type="spellStart"/>
+            <w:r>
+              <w:t>mfcc</w:t>
+            </w:r>
+            <w:proofErr w:type="spellEnd"/>
+          </w:p>
+        </w:tc>
+        <w:tc>
+          <w:tcPr>
+            <w:tcW w:w="1430" w:type="dxa"/>
+            <w:noWrap/>
+            <w:hideMark/>
+          </w:tcPr>
+          <w:p>
+            <w:proofErr w:type="spellStart"/>
+            <w:r>
+              <w:t>kreshvm</w:t>
+            </w:r>
+            <w:proofErr w:type="spellEnd"/>
+          </w:p>
+        </w:tc>
+        <w:tc>
+          <w:tcPr>
+            <w:tcW w:w="1727" w:type="dxa"/>
+            <w:noWrap/>
+            <w:hideMark/>
+          </w:tcPr>
+          <w:p>
+            <w:r>
+              <w:t xml:space="preserve">C=5, </w:t>
+            </w:r>
+            <w:proofErr w:type="spellStart"/>
+            <w:r>
+              <w:t>rbf</w:t>
+            </w:r>
+            <w:proofErr w:type="spellEnd"/>
+            <w:r>
+              <w:t>, gama=4.3</w:t>
+            </w:r>
+          </w:p>
+        </w:tc>
+        <w:tc>
+          <w:tcPr>
+            <w:tcW w:w="1100" w:type="dxa"/>
+            <w:noWrap/>
+            <w:hideMark/>
+          </w:tcPr>
+          <w:p>
+            <w:r>
+              <w:t>80</w:t>
+            </w:r>
+          </w:p>
+        </w:tc>
+        <w:tc>
+          <w:tcPr>
+            <w:tcW w:w="1804" w:type="dxa"/>
+            <w:noWrap/>
+            <w:hideMark/>
+          </w:tcPr>
+          <w:p>
+            <w:r>
+              <w:t>39,72</w:t>
+            </w:r>
+          </w:p>
+        </w:tc>
+      </w:tr>
+      <w:tr>
+        <w:trPr>
+          <w:trHeight w:val="300"/>
+        </w:trPr>
+        <w:tc>
+          <w:tcPr>
+            <w:tcW w:w="1035" w:type="dxa"/>
+            <w:noWrap/>
+            <w:hideMark/>
+          </w:tcPr>
+          <w:p>
+            <w:proofErr w:type="spellStart"/>
+            <w:r>
+              <w:t>gtzan</w:t>
+            </w:r>
+            <w:proofErr w:type="spellEnd"/>
+          </w:p>
+        </w:tc>
+        <w:tc>
+          <w:tcPr>
+            <w:tcW w:w="1031" w:type="dxa"/>
+            <w:noWrap/>
+            <w:hideMark/>
+          </w:tcPr>
+          <w:p>
+            <w:r>
+              <w:t>10</w:t>
+            </w:r>
+          </w:p>
+        </w:tc>
+        <w:tc>
+          <w:tcPr>
+            <w:tcW w:w="1161" w:type="dxa"/>
+            <w:noWrap/>
+            <w:hideMark/>
+          </w:tcPr>
+          <w:p>
+            <w:proofErr w:type="spellStart"/>
+            <w:r>
+              <w:t>mfcc</w:t>
+            </w:r>
+            <w:proofErr w:type="spellEnd"/>
+          </w:p>
+        </w:tc>
+        <w:tc>
+          <w:tcPr>
+            <w:tcW w:w="1430" w:type="dxa"/>
+            <w:noWrap/>
+            <w:hideMark/>
+          </w:tcPr>
+          <w:p>
+            <w:proofErr w:type="spellStart"/>
+            <w:r>
+              <w:t>kreshvm</w:t>
+            </w:r>
+            <w:proofErr w:type="spellEnd"/>
+          </w:p>
+        </w:tc>
+        <w:tc>
+          <w:tcPr>
+            <w:tcW w:w="1727" w:type="dxa"/>
+            <w:noWrap/>
+            <w:hideMark/>
+          </w:tcPr>
+          <w:p>
+            <w:r>
+              <w:t xml:space="preserve">C=5, </w:t>
+            </w:r>
+            <w:proofErr w:type="spellStart"/>
+            <w:r>
+              <w:t>linear</w:t>
+            </w:r>
+            <w:proofErr w:type="spellEnd"/>
+          </w:p>
+        </w:tc>
+        <w:tc>
+          <w:tcPr>
+            <w:tcW w:w="1100" w:type="dxa"/>
+            <w:noWrap/>
+            <w:hideMark/>
+          </w:tcPr>
+          <w:p>
+            <w:r>
+              <w:t>80</w:t>
+            </w:r>
+          </w:p>
+        </w:tc>
+        <w:tc>
+          <w:tcPr>
+            <w:tcW w:w="1804" w:type="dxa"/>
+            <w:noWrap/>
+            <w:hideMark/>
+          </w:tcPr>
+          <w:p>
+            <w:r>
+              <w:t>36,5</w:t>
+            </w:r>
+          </w:p>
+        </w:tc>
+      </w:tr>
+      <w:tr>
+        <w:trPr>
+          <w:trHeight w:val="300"/>
+        </w:trPr>
+        <w:tc>
+          <w:tcPr>
+            <w:tcW w:w="1035" w:type="dxa"/>
+            <w:noWrap/>
+            <w:hideMark/>
+          </w:tcPr>
+          <w:p>
+            <w:r>
+              <w:t>osobna</w:t>
+            </w:r>
+          </w:p>
+        </w:tc>
+        <w:tc>
+          <w:tcPr>
+            <w:tcW w:w="1031" w:type="dxa"/>
+            <w:noWrap/>
+            <w:hideMark/>
+          </w:tcPr>
+          <w:p>
+            <w:r>
+              <w:t>3</w:t>
+            </w:r>
+          </w:p>
+        </w:tc>
+        <w:tc>
+          <w:tcPr>
+            <w:tcW w:w="1161" w:type="dxa"/>
+            <w:noWrap/>
+            <w:hideMark/>
+          </w:tcPr>
+          <w:p>
+            <w:proofErr w:type="spellStart"/>
+            <w:r>
+              <w:t>mfcc</w:t>
+            </w:r>
+            <w:proofErr w:type="spellEnd"/>
+          </w:p>
+        </w:tc>
+        <w:tc>
+          <w:tcPr>
+            <w:tcW w:w="1430" w:type="dxa"/>
+            <w:noWrap/>
+            <w:hideMark/>
+          </w:tcPr>
+          <w:p>
+            <w:proofErr w:type="spellStart"/>
+            <w:r>
+              <w:t>kreshvm</w:t>
+            </w:r>
+            <w:proofErr w:type="spellEnd"/>
+          </w:p>
+        </w:tc>
+        <w:tc>
+          <w:tcPr>
+            <w:tcW w:w="1727" w:type="dxa"/>
+            <w:noWrap/>
+            <w:hideMark/>
+          </w:tcPr>
+          <w:p>
+            <w:r>
+              <w:t xml:space="preserve">C=4, </w:t>
+            </w:r>
+            <w:proofErr w:type="spellStart"/>
+            <w:r>
+              <w:t>linear</w:t>
+            </w:r>
+            <w:proofErr w:type="spellEnd"/>
+          </w:p>
+        </w:tc>
+        <w:tc>
+          <w:tcPr>
+            <w:tcW w:w="1100" w:type="dxa"/>
+            <w:noWrap/>
+            <w:hideMark/>
+          </w:tcPr>
+          <w:p>
+            <w:r>
+              <w:t>80</w:t>
+            </w:r>
+          </w:p>
+        </w:tc>
+        <w:tc>
+          <w:tcPr>
+            <w:tcW w:w="1804" w:type="dxa"/>
+            <w:noWrap/>
+            <w:hideMark/>
+          </w:tcPr>
+          <w:p>
+            <w:r>
+              <w:t>83,33</w:t>
+            </w:r>
+          </w:p>
+        </w:tc>
+      </w:tr>
+    </w:tbl>
+    <w:p/>
+    <w:p>
+      <w:pPr>
+        <w:pStyle w:val="Naslov3"/>
+      </w:pPr>
+      <w:r>
+        <w:t>Značajke</w:t>
+      </w:r>
+    </w:p>
+    <w:p/>
+    <w:p>
+      <w:r>
+        <w:t>Izbor značajki je jedna od presudnih elemenata uspješne klasifikacije.  Ovdje je dan pregled njihovih različitih kombinacija (kada je navedeno više značajki, znači da se za svaki uzorak izračunaju sve značajke i nanižu). Broj vrijednosti je ukupan broj vrijednosti svih korištenih značajki koje se dobiju za svaki uzorak.</w:t>
+      </w:r>
+    </w:p>
+    <w:p>
+      <w:r>
+        <w:t>Rezultati s variranjem značajki:</w:t>
+      </w:r>
+    </w:p>
     <w:sectPr>
       <w:pgSz w:w="11906" w:h="16838"/>
       <w:pgMar w:top="1417" w:right="1417" w:bottom="1417" w:left="1417" w:header="708" w:footer="708" w:gutter="0"/>
@@ -2804,6 +5654,92 @@
 <file path=word/numbering.xml><?xml version="1.0" encoding="utf-8"?>
 <w:numbering xmlns:ve="http://schemas.openxmlformats.org/markup-compatibility/2006" xmlns:o="urn:schemas-microsoft-com:office:office" xmlns:r="http://schemas.openxmlformats.org/officeDocument/2006/relationships" xmlns:m="http://schemas.openxmlformats.org/officeDocument/2006/math" xmlns:v="urn:schemas-microsoft-com:vml" xmlns:wp="http://schemas.openxmlformats.org/drawingml/2006/wordprocessingDrawing" xmlns:w10="urn:schemas-microsoft-com:office:word" xmlns:w="http://schemas.openxmlformats.org/wordprocessingml/2006/main" xmlns:wne="http://schemas.microsoft.com/office/word/2006/wordml">
   <w:abstractNum w:abstractNumId="0">
+    <w:nsid w:val="02C86AF1"/>
+    <w:multiLevelType w:val="hybridMultilevel"/>
+    <w:tmpl w:val="D0D61754"/>
+    <w:lvl w:ilvl="0" w:tplc="041A000F">
+      <w:start w:val="1"/>
+      <w:numFmt w:val="decimal"/>
+      <w:lvlText w:val="%1."/>
+      <w:lvlJc w:val="left"/>
+      <w:pPr>
+        <w:ind w:left="720" w:hanging="360"/>
+      </w:pPr>
+    </w:lvl>
+    <w:lvl w:ilvl="1" w:tplc="041A0019" w:tentative="1">
+      <w:start w:val="1"/>
+      <w:numFmt w:val="lowerLetter"/>
+      <w:lvlText w:val="%2."/>
+      <w:lvlJc w:val="left"/>
+      <w:pPr>
+        <w:ind w:left="1440" w:hanging="360"/>
+      </w:pPr>
+    </w:lvl>
+    <w:lvl w:ilvl="2" w:tplc="041A001B" w:tentative="1">
+      <w:start w:val="1"/>
+      <w:numFmt w:val="lowerRoman"/>
+      <w:lvlText w:val="%3."/>
+      <w:lvlJc w:val="right"/>
+      <w:pPr>
+        <w:ind w:left="2160" w:hanging="180"/>
+      </w:pPr>
+    </w:lvl>
+    <w:lvl w:ilvl="3" w:tplc="041A000F" w:tentative="1">
+      <w:start w:val="1"/>
+      <w:numFmt w:val="decimal"/>
+      <w:lvlText w:val="%4."/>
+      <w:lvlJc w:val="left"/>
+      <w:pPr>
+        <w:ind w:left="2880" w:hanging="360"/>
+      </w:pPr>
+    </w:lvl>
+    <w:lvl w:ilvl="4" w:tplc="041A0019" w:tentative="1">
+      <w:start w:val="1"/>
+      <w:numFmt w:val="lowerLetter"/>
+      <w:lvlText w:val="%5."/>
+      <w:lvlJc w:val="left"/>
+      <w:pPr>
+        <w:ind w:left="3600" w:hanging="360"/>
+      </w:pPr>
+    </w:lvl>
+    <w:lvl w:ilvl="5" w:tplc="041A001B" w:tentative="1">
+      <w:start w:val="1"/>
+      <w:numFmt w:val="lowerRoman"/>
+      <w:lvlText w:val="%6."/>
+      <w:lvlJc w:val="right"/>
+      <w:pPr>
+        <w:ind w:left="4320" w:hanging="180"/>
+      </w:pPr>
+    </w:lvl>
+    <w:lvl w:ilvl="6" w:tplc="041A000F" w:tentative="1">
+      <w:start w:val="1"/>
+      <w:numFmt w:val="decimal"/>
+      <w:lvlText w:val="%7."/>
+      <w:lvlJc w:val="left"/>
+      <w:pPr>
+        <w:ind w:left="5040" w:hanging="360"/>
+      </w:pPr>
+    </w:lvl>
+    <w:lvl w:ilvl="7" w:tplc="041A0019" w:tentative="1">
+      <w:start w:val="1"/>
+      <w:numFmt w:val="lowerLetter"/>
+      <w:lvlText w:val="%8."/>
+      <w:lvlJc w:val="left"/>
+      <w:pPr>
+        <w:ind w:left="5760" w:hanging="360"/>
+      </w:pPr>
+    </w:lvl>
+    <w:lvl w:ilvl="8" w:tplc="041A001B" w:tentative="1">
+      <w:start w:val="1"/>
+      <w:numFmt w:val="lowerRoman"/>
+      <w:lvlText w:val="%9."/>
+      <w:lvlJc w:val="right"/>
+      <w:pPr>
+        <w:ind w:left="6480" w:hanging="180"/>
+      </w:pPr>
+    </w:lvl>
+  </w:abstractNum>
+  <w:abstractNum w:abstractNumId="1">
     <w:nsid w:val="522B7164"/>
     <w:multiLevelType w:val="hybridMultilevel"/>
     <w:tmpl w:val="C986A8A0"/>
@@ -2889,7 +5825,7 @@
       </w:pPr>
     </w:lvl>
   </w:abstractNum>
-  <w:abstractNum w:abstractNumId="1">
+  <w:abstractNum w:abstractNumId="2">
     <w:nsid w:val="7D6308C6"/>
     <w:multiLevelType w:val="hybridMultilevel"/>
     <w:tmpl w:val="7946E890"/>
@@ -3003,9 +5939,12 @@
     </w:lvl>
   </w:abstractNum>
   <w:num w:numId="1">
+    <w:abstractNumId w:val="2"/>
+  </w:num>
+  <w:num w:numId="2">
     <w:abstractNumId w:val="1"/>
   </w:num>
-  <w:num w:numId="2">
+  <w:num w:numId="3">
     <w:abstractNumId w:val="0"/>
   </w:num>
 </w:numbering>
@@ -3244,7 +6183,6 @@
   <w:style w:type="character" w:default="1" w:styleId="Zadanifontodlomka">
     <w:name w:val="Default Paragraph Font"/>
     <w:uiPriority w:val="1"/>
-    <w:semiHidden/>
     <w:unhideWhenUsed/>
   </w:style>
   <w:style w:type="table" w:default="1" w:styleId="Obinatablica">
@@ -3508,6 +6446,32 @@
       <w:szCs w:val="18"/>
     </w:rPr>
   </w:style>
+  <w:style w:type="table" w:styleId="Reetkatablice">
+    <w:name w:val="Table Grid"/>
+    <w:basedOn w:val="Obinatablica"/>
+    <w:uiPriority w:val="59"/>
+    <w:rsid w:val="00696783"/>
+    <w:pPr>
+      <w:spacing w:after="0" w:line="240" w:lineRule="auto"/>
+    </w:pPr>
+    <w:tblPr>
+      <w:tblInd w:w="0" w:type="dxa"/>
+      <w:tblBorders>
+        <w:top w:val="single" w:sz="4" w:space="0" w:color="000000" w:themeColor="text1"/>
+        <w:left w:val="single" w:sz="4" w:space="0" w:color="000000" w:themeColor="text1"/>
+        <w:bottom w:val="single" w:sz="4" w:space="0" w:color="000000" w:themeColor="text1"/>
+        <w:right w:val="single" w:sz="4" w:space="0" w:color="000000" w:themeColor="text1"/>
+        <w:insideH w:val="single" w:sz="4" w:space="0" w:color="000000" w:themeColor="text1"/>
+        <w:insideV w:val="single" w:sz="4" w:space="0" w:color="000000" w:themeColor="text1"/>
+      </w:tblBorders>
+      <w:tblCellMar>
+        <w:top w:w="0" w:type="dxa"/>
+        <w:left w:w="108" w:type="dxa"/>
+        <w:bottom w:w="0" w:type="dxa"/>
+        <w:right w:w="108" w:type="dxa"/>
+      </w:tblCellMar>
+    </w:tblPr>
+  </w:style>
 </w:styles>
 </file>
 
@@ -3543,57 +6507,25 @@
         </w:p>
       </w:docPartBody>
     </w:docPart>
-    <w:docPart>
-      <w:docPartPr>
-        <w:name w:val="D6AB88312ABD4E8EA4C9304468E2BE44"/>
-        <w:category>
-          <w:name w:val="Općenito"/>
-          <w:gallery w:val="placeholder"/>
-        </w:category>
-        <w:types>
-          <w:type w:val="bbPlcHdr"/>
-        </w:types>
-        <w:behaviors>
-          <w:behavior w:val="content"/>
-        </w:behaviors>
-        <w:guid w:val="{F748DF26-F895-4C3A-8458-56F78E07E7B7}"/>
-      </w:docPartPr>
-      <w:docPartBody>
-        <w:p>
-          <w:pPr>
-            <w:pStyle w:val="D6AB88312ABD4E8EA4C9304468E2BE44"/>
-          </w:pPr>
-          <w:r>
-            <w:rPr>
-              <w:rFonts w:asciiTheme="majorHAnsi" w:eastAsiaTheme="majorEastAsia" w:hAnsiTheme="majorHAnsi" w:cstheme="majorBidi"/>
-              <w:color w:val="4F81BD" w:themeColor="accent1"/>
-              <w:sz w:val="80"/>
-              <w:szCs w:val="80"/>
-            </w:rPr>
-            <w:t>[Upišite naslov dokumenta]</w:t>
-          </w:r>
-        </w:p>
-      </w:docPartBody>
-    </w:docPart>
   </w:docParts>
 </w:glossaryDocument>
 </file>
 
 <file path=word/glossary/fontTable.xml><?xml version="1.0" encoding="utf-8"?>
 <w:fonts xmlns:r="http://schemas.openxmlformats.org/officeDocument/2006/relationships" xmlns:w="http://schemas.openxmlformats.org/wordprocessingml/2006/main">
+  <w:font w:name="Times New Roman">
+    <w:panose1 w:val="02020603050405020304"/>
+    <w:charset w:val="EE"/>
+    <w:family w:val="roman"/>
+    <w:pitch w:val="variable"/>
+    <w:sig w:usb0="E0002AEF" w:usb1="C0007841" w:usb2="00000009" w:usb3="00000000" w:csb0="000001FF" w:csb1="00000000"/>
+  </w:font>
   <w:font w:name="Symbol">
     <w:panose1 w:val="05050102010706020507"/>
     <w:charset w:val="02"/>
     <w:family w:val="roman"/>
     <w:pitch w:val="variable"/>
     <w:sig w:usb0="00000000" w:usb1="10000000" w:usb2="00000000" w:usb3="00000000" w:csb0="80000000" w:csb1="00000000"/>
-  </w:font>
-  <w:font w:name="Times New Roman">
-    <w:panose1 w:val="02020603050405020304"/>
-    <w:charset w:val="EE"/>
-    <w:family w:val="roman"/>
-    <w:pitch w:val="variable"/>
-    <w:sig w:usb0="E0002AEF" w:usb1="C0007841" w:usb2="00000009" w:usb3="00000000" w:csb0="000001FF" w:csb1="00000000"/>
   </w:font>
   <w:font w:name="Courier New">
     <w:panose1 w:val="02070309020205020404"/>
@@ -3625,11 +6557,10 @@
   </w:font>
   <w:font w:name="Tahoma">
     <w:panose1 w:val="020B0604030504040204"/>
-    <w:charset w:val="00"/>
+    <w:charset w:val="EE"/>
     <w:family w:val="swiss"/>
-    <w:notTrueType/>
     <w:pitch w:val="variable"/>
-    <w:sig w:usb0="00000003" w:usb1="00000000" w:usb2="00000000" w:usb3="00000000" w:csb0="00000001" w:csb1="00000000"/>
+    <w:sig w:usb0="E1002AFF" w:usb1="C000605B" w:usb2="00000029" w:usb3="00000000" w:csb0="000101FF" w:csb1="00000000"/>
   </w:font>
 </w:fonts>
 </file>
@@ -3646,6 +6577,7 @@
   <w:rsids>
     <w:rsidRoot w:val="0097411A"/>
     <w:rsid w:val="005A41E5"/>
+    <w:rsid w:val="00716D11"/>
     <w:rsid w:val="0097411A"/>
     <w:rsid w:val="00B476F3"/>
     <w:rsid w:val="00E857FF"/>
@@ -4200,7 +7132,7 @@
 </file>
 
 <file path=customXml/itemProps2.xml><?xml version="1.0" encoding="utf-8"?>
-<ds:datastoreItem xmlns:ds="http://schemas.openxmlformats.org/officeDocument/2006/customXml" ds:itemID="{01A0E643-3AB0-4F24-8178-0CF14D3710BB}">
+<ds:datastoreItem xmlns:ds="http://schemas.openxmlformats.org/officeDocument/2006/customXml" ds:itemID="{E2157A40-4834-4240-8DAD-3903248D9EF5}">
   <ds:schemaRefs>
     <ds:schemaRef ds:uri="http://schemas.openxmlformats.org/officeDocument/2006/bibliography"/>
   </ds:schemaRefs>

</xml_diff>

<commit_message>
Dodao svoj izvorni kod. Učinite to i ostali. Netko odgovoran neka spoji sve dokumentacije.
</commit_message>
<xml_diff>
--- a/dokumentacija/Music Genre Classifier - Dokumentacija.docx
+++ b/dokumentacija/Music Genre Classifier - Dokumentacija.docx
@@ -7699,6 +7699,427 @@
     </w:p>
     <w:p/>
     <w:p>
+      <w:r>
+        <w:t xml:space="preserve">Uz </w:t>
+      </w:r>
+      <w:proofErr w:type="spellStart"/>
+      <w:r>
+        <w:t>klasifikator</w:t>
+      </w:r>
+      <w:proofErr w:type="spellEnd"/>
+      <w:r>
+        <w:t xml:space="preserve"> koji smo sami napravili, koristili smo i gotov </w:t>
+      </w:r>
+      <w:proofErr w:type="spellStart"/>
+      <w:r>
+        <w:t>klasifikator</w:t>
+      </w:r>
+      <w:proofErr w:type="spellEnd"/>
+      <w:r>
+        <w:t xml:space="preserve"> „</w:t>
+      </w:r>
+      <w:proofErr w:type="spellStart"/>
+      <w:r>
+        <w:t>libsvm</w:t>
+      </w:r>
+      <w:proofErr w:type="spellEnd"/>
+      <w:r>
+        <w:t>“ za usporedbu.</w:t>
+      </w:r>
+    </w:p>
+    <w:p>
+      <w:r>
+        <w:t xml:space="preserve">Za oba </w:t>
+      </w:r>
+      <w:proofErr w:type="spellStart"/>
+      <w:r>
+        <w:t>klasifikatora</w:t>
+      </w:r>
+      <w:proofErr w:type="spellEnd"/>
+      <w:r>
+        <w:t xml:space="preserve"> su korišteni najbolji pronađeni parametri</w:t>
+      </w:r>
+      <w:r>
+        <w:t xml:space="preserve"> i baza GTZAN</w:t>
+      </w:r>
+      <w:r>
+        <w:t xml:space="preserve"> . Za naš </w:t>
+      </w:r>
+      <w:proofErr w:type="spellStart"/>
+      <w:r>
+        <w:t>kreshvm</w:t>
+      </w:r>
+      <w:proofErr w:type="spellEnd"/>
+      <w:r>
+        <w:t xml:space="preserve"> je korišteno C=0.6, polinomni </w:t>
+      </w:r>
+      <w:proofErr w:type="spellStart"/>
+      <w:r>
+        <w:t>kernel</w:t>
+      </w:r>
+      <w:proofErr w:type="spellEnd"/>
+      <w:r>
+        <w:t xml:space="preserve"> 1. stup</w:t>
+      </w:r>
+      <w:r>
+        <w:t>nj</w:t>
+      </w:r>
+      <w:r>
+        <w:t xml:space="preserve">a. Za </w:t>
+      </w:r>
+      <w:proofErr w:type="spellStart"/>
+      <w:r>
+        <w:t>kreshvm</w:t>
+      </w:r>
+      <w:proofErr w:type="spellEnd"/>
+      <w:r>
+        <w:t xml:space="preserve"> je korišten </w:t>
+      </w:r>
+      <w:proofErr w:type="spellStart"/>
+      <w:r>
+        <w:t>rbf</w:t>
+      </w:r>
+      <w:proofErr w:type="spellEnd"/>
+      <w:r>
+        <w:t xml:space="preserve"> </w:t>
+      </w:r>
+      <w:proofErr w:type="spellStart"/>
+      <w:r>
+        <w:t>kernel</w:t>
+      </w:r>
+      <w:proofErr w:type="spellEnd"/>
+      <w:r>
+        <w:t xml:space="preserve"> uz gama=0.1 i C=100 (naredba </w:t>
+      </w:r>
+      <w:proofErr w:type="spellStart"/>
+      <w:r>
+        <w:t>svm</w:t>
+      </w:r>
+      <w:proofErr w:type="spellEnd"/>
+      <w:r>
+        <w:t>-</w:t>
+      </w:r>
+      <w:proofErr w:type="spellStart"/>
+      <w:r>
+        <w:t>train</w:t>
+      </w:r>
+      <w:proofErr w:type="spellEnd"/>
+      <w:r>
+        <w:t xml:space="preserve"> -s 0 -c 100 -g 0.1 -v 5</w:t>
+      </w:r>
+      <w:r>
+        <w:t>). Točnost je određena peterostrukom unakrsnom usporedbom (</w:t>
+      </w:r>
+      <w:proofErr w:type="spellStart"/>
+      <w:r>
+        <w:t>engl</w:t>
+      </w:r>
+      <w:proofErr w:type="spellEnd"/>
+      <w:r>
+        <w:t xml:space="preserve">. </w:t>
+      </w:r>
+      <w:proofErr w:type="spellStart"/>
+      <w:r>
+        <w:t>cross</w:t>
+      </w:r>
+      <w:proofErr w:type="spellEnd"/>
+      <w:r>
+        <w:t>-</w:t>
+      </w:r>
+      <w:proofErr w:type="spellStart"/>
+      <w:r>
+        <w:t>validation</w:t>
+      </w:r>
+      <w:proofErr w:type="spellEnd"/>
+      <w:r>
+        <w:t>), što smo smatrali najbliže našem dijeljenju skupa na 80% za učenje, 20% za testiranje.</w:t>
+      </w:r>
+    </w:p>
+    <w:p>
+      <w:r>
+        <w:t xml:space="preserve">Rezultati usporedbe </w:t>
+      </w:r>
+      <w:proofErr w:type="spellStart"/>
+      <w:r>
+        <w:t>kreshvm</w:t>
+      </w:r>
+      <w:proofErr w:type="spellEnd"/>
+      <w:r>
+        <w:t xml:space="preserve">-a i </w:t>
+      </w:r>
+      <w:proofErr w:type="spellStart"/>
+      <w:r>
+        <w:t>libsvm</w:t>
+      </w:r>
+      <w:proofErr w:type="spellEnd"/>
+      <w:r>
+        <w:t>-a:</w:t>
+      </w:r>
+    </w:p>
+    <w:tbl>
+      <w:tblPr>
+        <w:tblStyle w:val="Reetkatablice"/>
+        <w:tblW w:w="0" w:type="auto"/>
+        <w:tblLook w:val="04A0"/>
+      </w:tblPr>
+      <w:tblGrid>
+        <w:gridCol w:w="7415"/>
+        <w:gridCol w:w="1038"/>
+        <w:gridCol w:w="835"/>
+      </w:tblGrid>
+      <w:tr>
+        <w:trPr>
+          <w:trHeight w:val="288"/>
+        </w:trPr>
+        <w:tc>
+          <w:tcPr>
+            <w:tcW w:w="14440" w:type="dxa"/>
+            <w:noWrap/>
+            <w:hideMark/>
+          </w:tcPr>
+          <w:p>
+            <w:proofErr w:type="spellStart"/>
+            <w:r>
+              <w:t>klasifikator</w:t>
+            </w:r>
+            <w:proofErr w:type="spellEnd"/>
+          </w:p>
+        </w:tc>
+        <w:tc>
+          <w:tcPr>
+            <w:tcW w:w="1840" w:type="dxa"/>
+            <w:noWrap/>
+            <w:hideMark/>
+          </w:tcPr>
+          <w:p>
+            <w:r>
+              <w:t>značajke</w:t>
+            </w:r>
+          </w:p>
+        </w:tc>
+        <w:tc>
+          <w:tcPr>
+            <w:tcW w:w="1440" w:type="dxa"/>
+            <w:noWrap/>
+            <w:hideMark/>
+          </w:tcPr>
+          <w:p>
+            <w:r>
+              <w:t>točnost</w:t>
+            </w:r>
+          </w:p>
+        </w:tc>
+      </w:tr>
+      <w:tr>
+        <w:trPr>
+          <w:trHeight w:val="288"/>
+        </w:trPr>
+        <w:tc>
+          <w:tcPr>
+            <w:tcW w:w="14440" w:type="dxa"/>
+            <w:noWrap/>
+            <w:hideMark/>
+          </w:tcPr>
+          <w:p>
+            <w:proofErr w:type="spellStart"/>
+            <w:r>
+              <w:t>kreshvm</w:t>
+            </w:r>
+            <w:proofErr w:type="spellEnd"/>
+          </w:p>
+        </w:tc>
+        <w:tc>
+          <w:tcPr>
+            <w:tcW w:w="1840" w:type="dxa"/>
+            <w:noWrap/>
+            <w:hideMark/>
+          </w:tcPr>
+          <w:p>
+            <w:r>
+              <w:t>sve</w:t>
+            </w:r>
+          </w:p>
+        </w:tc>
+        <w:tc>
+          <w:tcPr>
+            <w:tcW w:w="1440" w:type="dxa"/>
+            <w:noWrap/>
+            <w:hideMark/>
+          </w:tcPr>
+          <w:p>
+            <w:r>
+              <w:t>39</w:t>
+            </w:r>
+          </w:p>
+        </w:tc>
+      </w:tr>
+      <w:tr>
+        <w:trPr>
+          <w:trHeight w:val="288"/>
+        </w:trPr>
+        <w:tc>
+          <w:tcPr>
+            <w:tcW w:w="14440" w:type="dxa"/>
+            <w:noWrap/>
+            <w:hideMark/>
+          </w:tcPr>
+          <w:p>
+            <w:proofErr w:type="spellStart"/>
+            <w:r>
+              <w:t>libsvm</w:t>
+            </w:r>
+            <w:proofErr w:type="spellEnd"/>
+          </w:p>
+        </w:tc>
+        <w:tc>
+          <w:tcPr>
+            <w:tcW w:w="1840" w:type="dxa"/>
+            <w:noWrap/>
+            <w:hideMark/>
+          </w:tcPr>
+          <w:p>
+            <w:r>
+              <w:t>sve</w:t>
+            </w:r>
+          </w:p>
+        </w:tc>
+        <w:tc>
+          <w:tcPr>
+            <w:tcW w:w="1440" w:type="dxa"/>
+            <w:noWrap/>
+            <w:hideMark/>
+          </w:tcPr>
+          <w:p>
+            <w:r>
+              <w:t>60,7</w:t>
+            </w:r>
+          </w:p>
+        </w:tc>
+      </w:tr>
+      <w:tr>
+        <w:trPr>
+          <w:trHeight w:val="288"/>
+        </w:trPr>
+        <w:tc>
+          <w:tcPr>
+            <w:tcW w:w="14440" w:type="dxa"/>
+            <w:noWrap/>
+            <w:hideMark/>
+          </w:tcPr>
+          <w:p>
+            <w:proofErr w:type="spellStart"/>
+            <w:r>
+              <w:t>kreshvm</w:t>
+            </w:r>
+            <w:proofErr w:type="spellEnd"/>
+          </w:p>
+        </w:tc>
+        <w:tc>
+          <w:tcPr>
+            <w:tcW w:w="1840" w:type="dxa"/>
+            <w:noWrap/>
+            <w:hideMark/>
+          </w:tcPr>
+          <w:p>
+            <w:proofErr w:type="spellStart"/>
+            <w:r>
+              <w:t>mfcc</w:t>
+            </w:r>
+            <w:proofErr w:type="spellEnd"/>
+          </w:p>
+        </w:tc>
+        <w:tc>
+          <w:tcPr>
+            <w:tcW w:w="1440" w:type="dxa"/>
+            <w:noWrap/>
+            <w:hideMark/>
+          </w:tcPr>
+          <w:p>
+            <w:r>
+              <w:t>48</w:t>
+            </w:r>
+          </w:p>
+        </w:tc>
+      </w:tr>
+      <w:tr>
+        <w:trPr>
+          <w:trHeight w:val="288"/>
+        </w:trPr>
+        <w:tc>
+          <w:tcPr>
+            <w:tcW w:w="14440" w:type="dxa"/>
+            <w:noWrap/>
+            <w:hideMark/>
+          </w:tcPr>
+          <w:p>
+            <w:proofErr w:type="spellStart"/>
+            <w:r>
+              <w:t>libsvm</w:t>
+            </w:r>
+            <w:proofErr w:type="spellEnd"/>
+          </w:p>
+        </w:tc>
+        <w:tc>
+          <w:tcPr>
+            <w:tcW w:w="1840" w:type="dxa"/>
+            <w:noWrap/>
+            <w:hideMark/>
+          </w:tcPr>
+          <w:p>
+            <w:proofErr w:type="spellStart"/>
+            <w:r>
+              <w:t>mfcc</w:t>
+            </w:r>
+            <w:proofErr w:type="spellEnd"/>
+          </w:p>
+        </w:tc>
+        <w:tc>
+          <w:tcPr>
+            <w:tcW w:w="1440" w:type="dxa"/>
+            <w:noWrap/>
+            <w:hideMark/>
+          </w:tcPr>
+          <w:p>
+            <w:r>
+              <w:t>58,2</w:t>
+            </w:r>
+          </w:p>
+        </w:tc>
+      </w:tr>
+    </w:tbl>
+    <w:p/>
+    <w:p>
+      <w:r>
+        <w:lastRenderedPageBreak/>
+        <w:t xml:space="preserve">Vidi se da je </w:t>
+      </w:r>
+      <w:proofErr w:type="spellStart"/>
+      <w:r>
+        <w:t>libsvm</w:t>
+      </w:r>
+      <w:proofErr w:type="spellEnd"/>
+      <w:r>
+        <w:t xml:space="preserve"> nešto bolji od našeg </w:t>
+      </w:r>
+      <w:proofErr w:type="spellStart"/>
+      <w:r>
+        <w:t>kreshvm</w:t>
+      </w:r>
+      <w:proofErr w:type="spellEnd"/>
+      <w:r>
+        <w:t xml:space="preserve">-a, ali ne mnogo. Treba, također, uzeti u obzir da su na </w:t>
+      </w:r>
+      <w:proofErr w:type="spellStart"/>
+      <w:r>
+        <w:t>libsvmu</w:t>
+      </w:r>
+      <w:proofErr w:type="spellEnd"/>
+      <w:r>
+        <w:t xml:space="preserve"> radili stručnjaci u tom području više godina.</w:t>
+      </w:r>
+    </w:p>
+    <w:p/>
+    <w:p>
       <w:pPr>
         <w:pStyle w:val="Naslov3"/>
       </w:pPr>
@@ -7707,6 +8128,256 @@
       </w:r>
     </w:p>
     <w:p/>
+    <w:p>
+      <w:r>
+        <w:t xml:space="preserve">Usporedili smo rezultate u ovisnosti o tome koliko je velik bio skup za učenje, </w:t>
+      </w:r>
+      <w:proofErr w:type="spellStart"/>
+      <w:r>
+        <w:t>tj</w:t>
+      </w:r>
+      <w:proofErr w:type="spellEnd"/>
+      <w:r>
+        <w:t xml:space="preserve">. koliki je dio korišten za učenje, a koliki za testiranje </w:t>
+      </w:r>
+      <w:proofErr w:type="spellStart"/>
+      <w:r>
+        <w:t>klasifikatora</w:t>
+      </w:r>
+      <w:proofErr w:type="spellEnd"/>
+      <w:r>
+        <w:t>.</w:t>
+      </w:r>
+    </w:p>
+    <w:p>
+      <w:r>
+        <w:t xml:space="preserve">Korištena je GTZAN baza, 80% treniranje, a parametri </w:t>
+      </w:r>
+      <w:proofErr w:type="spellStart"/>
+      <w:r>
+        <w:t>svm</w:t>
+      </w:r>
+      <w:proofErr w:type="spellEnd"/>
+      <w:r>
+        <w:t xml:space="preserve">-a su: C=0.6, polinomni </w:t>
+      </w:r>
+      <w:proofErr w:type="spellStart"/>
+      <w:r>
+        <w:t>kernel</w:t>
+      </w:r>
+      <w:proofErr w:type="spellEnd"/>
+      <w:r>
+        <w:t xml:space="preserve"> 1. stupnja.</w:t>
+      </w:r>
+    </w:p>
+    <w:p>
+      <w:r>
+        <w:t>Rezultati u ovisnosti o veličini skupa za učenje:</w:t>
+      </w:r>
+    </w:p>
+    <w:tbl>
+      <w:tblPr>
+        <w:tblStyle w:val="Reetkatablice"/>
+        <w:tblW w:w="0" w:type="auto"/>
+        <w:tblLook w:val="04A0"/>
+      </w:tblPr>
+      <w:tblGrid>
+        <w:gridCol w:w="5637"/>
+        <w:gridCol w:w="3651"/>
+      </w:tblGrid>
+      <w:tr>
+        <w:trPr>
+          <w:trHeight w:val="288"/>
+        </w:trPr>
+        <w:tc>
+          <w:tcPr>
+            <w:tcW w:w="5637" w:type="dxa"/>
+            <w:noWrap/>
+            <w:hideMark/>
+          </w:tcPr>
+          <w:p>
+            <w:r>
+              <w:t>dio cijele baze koji se koristi za učenje (ostatak za testiranje)</w:t>
+            </w:r>
+          </w:p>
+        </w:tc>
+        <w:tc>
+          <w:tcPr>
+            <w:tcW w:w="3651" w:type="dxa"/>
+            <w:noWrap/>
+            <w:hideMark/>
+          </w:tcPr>
+          <w:p>
+            <w:r>
+              <w:t>t</w:t>
+            </w:r>
+            <w:r>
+              <w:t>očnost</w:t>
+            </w:r>
+            <w:r>
+              <w:t xml:space="preserve"> (%)</w:t>
+            </w:r>
+          </w:p>
+        </w:tc>
+      </w:tr>
+      <w:tr>
+        <w:trPr>
+          <w:trHeight w:val="288"/>
+        </w:trPr>
+        <w:tc>
+          <w:tcPr>
+            <w:tcW w:w="5637" w:type="dxa"/>
+            <w:noWrap/>
+            <w:hideMark/>
+          </w:tcPr>
+          <w:p>
+            <w:r>
+              <w:t>50</w:t>
+            </w:r>
+          </w:p>
+        </w:tc>
+        <w:tc>
+          <w:tcPr>
+            <w:tcW w:w="3651" w:type="dxa"/>
+            <w:noWrap/>
+            <w:hideMark/>
+          </w:tcPr>
+          <w:p>
+            <w:r>
+              <w:t>28,2</w:t>
+            </w:r>
+          </w:p>
+        </w:tc>
+      </w:tr>
+      <w:tr>
+        <w:trPr>
+          <w:trHeight w:val="288"/>
+        </w:trPr>
+        <w:tc>
+          <w:tcPr>
+            <w:tcW w:w="5637" w:type="dxa"/>
+            <w:noWrap/>
+            <w:hideMark/>
+          </w:tcPr>
+          <w:p>
+            <w:r>
+              <w:t>60</w:t>
+            </w:r>
+          </w:p>
+        </w:tc>
+        <w:tc>
+          <w:tcPr>
+            <w:tcW w:w="3651" w:type="dxa"/>
+            <w:noWrap/>
+            <w:hideMark/>
+          </w:tcPr>
+          <w:p>
+            <w:r>
+              <w:t>28,5</w:t>
+            </w:r>
+          </w:p>
+        </w:tc>
+      </w:tr>
+      <w:tr>
+        <w:trPr>
+          <w:trHeight w:val="288"/>
+        </w:trPr>
+        <w:tc>
+          <w:tcPr>
+            <w:tcW w:w="5637" w:type="dxa"/>
+            <w:noWrap/>
+            <w:hideMark/>
+          </w:tcPr>
+          <w:p>
+            <w:r>
+              <w:t>70</w:t>
+            </w:r>
+          </w:p>
+        </w:tc>
+        <w:tc>
+          <w:tcPr>
+            <w:tcW w:w="3651" w:type="dxa"/>
+            <w:noWrap/>
+            <w:hideMark/>
+          </w:tcPr>
+          <w:p>
+            <w:r>
+              <w:t>33,6</w:t>
+            </w:r>
+            <w:r>
+              <w:t>667</w:t>
+            </w:r>
+          </w:p>
+        </w:tc>
+      </w:tr>
+      <w:tr>
+        <w:trPr>
+          <w:trHeight w:val="288"/>
+        </w:trPr>
+        <w:tc>
+          <w:tcPr>
+            <w:tcW w:w="5637" w:type="dxa"/>
+            <w:noWrap/>
+            <w:hideMark/>
+          </w:tcPr>
+          <w:p>
+            <w:r>
+              <w:t>80</w:t>
+            </w:r>
+          </w:p>
+        </w:tc>
+        <w:tc>
+          <w:tcPr>
+            <w:tcW w:w="3651" w:type="dxa"/>
+            <w:noWrap/>
+            <w:hideMark/>
+          </w:tcPr>
+          <w:p>
+            <w:r>
+              <w:t>39</w:t>
+            </w:r>
+          </w:p>
+        </w:tc>
+      </w:tr>
+      <w:tr>
+        <w:trPr>
+          <w:trHeight w:val="288"/>
+        </w:trPr>
+        <w:tc>
+          <w:tcPr>
+            <w:tcW w:w="5637" w:type="dxa"/>
+            <w:noWrap/>
+            <w:hideMark/>
+          </w:tcPr>
+          <w:p>
+            <w:r>
+              <w:t>90</w:t>
+            </w:r>
+          </w:p>
+        </w:tc>
+        <w:tc>
+          <w:tcPr>
+            <w:tcW w:w="3651" w:type="dxa"/>
+            <w:noWrap/>
+            <w:hideMark/>
+          </w:tcPr>
+          <w:p>
+            <w:r>
+              <w:t>55</w:t>
+            </w:r>
+          </w:p>
+        </w:tc>
+      </w:tr>
+    </w:tbl>
+    <w:p/>
+    <w:p>
+      <w:r>
+        <w:t xml:space="preserve">Vidi se da </w:t>
+      </w:r>
+      <w:r>
+        <w:t>povećanjem skupa za učenje gotovo jednoliko raste točnost klasifikacije.</w:t>
+      </w:r>
+    </w:p>
     <w:sectPr>
       <w:pgSz w:w="11906" w:h="16838"/>
       <w:pgMar w:top="1417" w:right="1417" w:bottom="1417" w:left="1417" w:header="708" w:footer="708" w:gutter="0"/>
@@ -8849,7 +9520,7 @@
 </file>
 
 <file path=customXml/itemProps2.xml><?xml version="1.0" encoding="utf-8"?>
-<ds:datastoreItem xmlns:ds="http://schemas.openxmlformats.org/officeDocument/2006/customXml" ds:itemID="{31824B16-5DF5-4CDC-971A-2639A4967FAF}">
+<ds:datastoreItem xmlns:ds="http://schemas.openxmlformats.org/officeDocument/2006/customXml" ds:itemID="{890376EB-7E3A-4F4E-8A44-5FCDE013E777}">
   <ds:schemaRefs>
     <ds:schemaRef ds:uri="http://schemas.openxmlformats.org/officeDocument/2006/bibliography"/>
   </ds:schemaRefs>

</xml_diff>